<commit_message>
Avancement conception : DCL
</commit_message>
<xml_diff>
--- a/ProjetDocumentation/DossierConception_Spacelib.docx
+++ b/ProjetDocumentation/DossierConception_Spacelib.docx
@@ -1169,14 +1169,14 @@
             </w:rPr>
             <w:fldChar w:fldCharType="separate"/>
           </w:r>
-          <w:hyperlink w:anchor="_Toc516091810" w:history="1">
+          <w:hyperlink w:anchor="_Toc516141924" w:history="1">
             <w:r>
               <w:rPr>
                 <w:rStyle w:val="Lienhypertexte"/>
                 <w:b/>
                 <w:noProof/>
               </w:rPr>
-              <w:t>Spacelib v1 : Le voyage au tout venant</w:t>
+              <w:t>Spacelib général</w:t>
             </w:r>
             <w:r>
               <w:rPr>
@@ -1197,7 +1197,7 @@
                 <w:noProof/>
                 <w:webHidden/>
               </w:rPr>
-              <w:instrText xml:space="preserve"> PAGEREF _Toc516091810 \h </w:instrText>
+              <w:instrText xml:space="preserve"> PAGEREF _Toc516141924 \h </w:instrText>
             </w:r>
             <w:r>
               <w:rPr>
@@ -1240,12 +1240,223 @@
               <w:szCs w:val="22"/>
             </w:rPr>
           </w:pPr>
-          <w:hyperlink w:anchor="_Toc516091811" w:history="1">
+          <w:hyperlink w:anchor="_Toc516141925" w:history="1">
             <w:r>
               <w:rPr>
                 <w:rStyle w:val="Lienhypertexte"/>
                 <w:noProof/>
               </w:rPr>
+              <w:t>Diagramme de classes</w:t>
+            </w:r>
+            <w:r>
+              <w:rPr>
+                <w:noProof/>
+                <w:webHidden/>
+              </w:rPr>
+              <w:tab/>
+            </w:r>
+            <w:r>
+              <w:rPr>
+                <w:noProof/>
+                <w:webHidden/>
+              </w:rPr>
+              <w:fldChar w:fldCharType="begin"/>
+            </w:r>
+            <w:r>
+              <w:rPr>
+                <w:noProof/>
+                <w:webHidden/>
+              </w:rPr>
+              <w:instrText xml:space="preserve"> PAGEREF _Toc516141925 \h </w:instrText>
+            </w:r>
+            <w:r>
+              <w:rPr>
+                <w:noProof/>
+                <w:webHidden/>
+              </w:rPr>
+            </w:r>
+            <w:r>
+              <w:rPr>
+                <w:noProof/>
+                <w:webHidden/>
+              </w:rPr>
+              <w:fldChar w:fldCharType="separate"/>
+            </w:r>
+            <w:r>
+              <w:rPr>
+                <w:noProof/>
+                <w:webHidden/>
+              </w:rPr>
+              <w:t>2</w:t>
+            </w:r>
+            <w:r>
+              <w:rPr>
+                <w:noProof/>
+                <w:webHidden/>
+              </w:rPr>
+              <w:fldChar w:fldCharType="end"/>
+            </w:r>
+          </w:hyperlink>
+        </w:p>
+        <w:p>
+          <w:pPr>
+            <w:pStyle w:val="TM2"/>
+            <w:tabs>
+              <w:tab w:val="right" w:leader="dot" w:pos="9061"/>
+            </w:tabs>
+            <w:rPr>
+              <w:noProof/>
+              <w:sz w:val="22"/>
+              <w:szCs w:val="22"/>
+            </w:rPr>
+          </w:pPr>
+          <w:hyperlink w:anchor="_Toc516141926" w:history="1">
+            <w:r>
+              <w:rPr>
+                <w:rStyle w:val="Lienhypertexte"/>
+                <w:noProof/>
+              </w:rPr>
+              <w:t>Diagramme de composants</w:t>
+            </w:r>
+            <w:r>
+              <w:rPr>
+                <w:noProof/>
+                <w:webHidden/>
+              </w:rPr>
+              <w:tab/>
+            </w:r>
+            <w:r>
+              <w:rPr>
+                <w:noProof/>
+                <w:webHidden/>
+              </w:rPr>
+              <w:fldChar w:fldCharType="begin"/>
+            </w:r>
+            <w:r>
+              <w:rPr>
+                <w:noProof/>
+                <w:webHidden/>
+              </w:rPr>
+              <w:instrText xml:space="preserve"> PAGEREF _Toc516141926 \h </w:instrText>
+            </w:r>
+            <w:r>
+              <w:rPr>
+                <w:noProof/>
+                <w:webHidden/>
+              </w:rPr>
+            </w:r>
+            <w:r>
+              <w:rPr>
+                <w:noProof/>
+                <w:webHidden/>
+              </w:rPr>
+              <w:fldChar w:fldCharType="separate"/>
+            </w:r>
+            <w:r>
+              <w:rPr>
+                <w:noProof/>
+                <w:webHidden/>
+              </w:rPr>
+              <w:t>2</w:t>
+            </w:r>
+            <w:r>
+              <w:rPr>
+                <w:noProof/>
+                <w:webHidden/>
+              </w:rPr>
+              <w:fldChar w:fldCharType="end"/>
+            </w:r>
+          </w:hyperlink>
+        </w:p>
+        <w:p>
+          <w:pPr>
+            <w:pStyle w:val="TM1"/>
+            <w:tabs>
+              <w:tab w:val="right" w:leader="dot" w:pos="9061"/>
+            </w:tabs>
+            <w:rPr>
+              <w:noProof/>
+              <w:sz w:val="22"/>
+              <w:szCs w:val="22"/>
+            </w:rPr>
+          </w:pPr>
+          <w:hyperlink w:anchor="_Toc516141927" w:history="1">
+            <w:r>
+              <w:rPr>
+                <w:rStyle w:val="Lienhypertexte"/>
+                <w:b/>
+                <w:noProof/>
+              </w:rPr>
+              <w:t>Spacelib v1 : Le voyage au tout venant</w:t>
+            </w:r>
+            <w:r>
+              <w:rPr>
+                <w:noProof/>
+                <w:webHidden/>
+              </w:rPr>
+              <w:tab/>
+            </w:r>
+            <w:r>
+              <w:rPr>
+                <w:noProof/>
+                <w:webHidden/>
+              </w:rPr>
+              <w:fldChar w:fldCharType="begin"/>
+            </w:r>
+            <w:r>
+              <w:rPr>
+                <w:noProof/>
+                <w:webHidden/>
+              </w:rPr>
+              <w:instrText xml:space="preserve"> PAGEREF _Toc516141927 \h </w:instrText>
+            </w:r>
+            <w:r>
+              <w:rPr>
+                <w:noProof/>
+                <w:webHidden/>
+              </w:rPr>
+            </w:r>
+            <w:r>
+              <w:rPr>
+                <w:noProof/>
+                <w:webHidden/>
+              </w:rPr>
+              <w:fldChar w:fldCharType="separate"/>
+            </w:r>
+            <w:r>
+              <w:rPr>
+                <w:noProof/>
+                <w:webHidden/>
+              </w:rPr>
+              <w:t>2</w:t>
+            </w:r>
+            <w:r>
+              <w:rPr>
+                <w:noProof/>
+                <w:webHidden/>
+              </w:rPr>
+              <w:fldChar w:fldCharType="end"/>
+            </w:r>
+          </w:hyperlink>
+        </w:p>
+        <w:p>
+          <w:pPr>
+            <w:pStyle w:val="TM2"/>
+            <w:tabs>
+              <w:tab w:val="right" w:leader="dot" w:pos="9061"/>
+            </w:tabs>
+            <w:rPr>
+              <w:noProof/>
+              <w:sz w:val="22"/>
+              <w:szCs w:val="22"/>
+            </w:rPr>
+          </w:pPr>
+          <w:hyperlink w:anchor="_Toc516141928" w:history="1">
+            <w:r>
+              <w:rPr>
+                <w:rStyle w:val="Lienhypertexte"/>
+                <w:noProof/>
+              </w:rPr>
               <w:t>Client lourd pour les administrateurs – SpacelibAdminCL</w:t>
             </w:r>
             <w:r>
@@ -1267,7 +1478,7 @@
                 <w:noProof/>
                 <w:webHidden/>
               </w:rPr>
-              <w:instrText xml:space="preserve"> PAGEREF _Toc516091811 \h </w:instrText>
+              <w:instrText xml:space="preserve"> PAGEREF _Toc516141928 \h </w:instrText>
             </w:r>
             <w:r>
               <w:rPr>
@@ -1311,7 +1522,7 @@
               <w:szCs w:val="22"/>
             </w:rPr>
           </w:pPr>
-          <w:hyperlink w:anchor="_Toc516091812" w:history="1">
+          <w:hyperlink w:anchor="_Toc516141929" w:history="1">
             <w:r>
               <w:rPr>
                 <w:rStyle w:val="Lienhypertexte"/>
@@ -1338,7 +1549,7 @@
                 <w:noProof/>
                 <w:webHidden/>
               </w:rPr>
-              <w:instrText xml:space="preserve"> PAGEREF _Toc516091812 \h </w:instrText>
+              <w:instrText xml:space="preserve"> PAGEREF _Toc516141929 \h </w:instrText>
             </w:r>
             <w:r>
               <w:rPr>
@@ -1382,13 +1593,13 @@
               <w:szCs w:val="22"/>
             </w:rPr>
           </w:pPr>
-          <w:hyperlink w:anchor="_Toc516091813" w:history="1">
+          <w:hyperlink w:anchor="_Toc516141930" w:history="1">
             <w:r>
               <w:rPr>
                 <w:rStyle w:val="Lienhypertexte"/>
                 <w:noProof/>
               </w:rPr>
-              <w:t>Diagramme de classes</w:t>
+              <w:t>Diagramme de séquences</w:t>
             </w:r>
             <w:r>
               <w:rPr>
@@ -1409,7 +1620,7 @@
                 <w:noProof/>
                 <w:webHidden/>
               </w:rPr>
-              <w:instrText xml:space="preserve"> PAGEREF _Toc516091813 \h </w:instrText>
+              <w:instrText xml:space="preserve"> PAGEREF _Toc516141930 \h </w:instrText>
             </w:r>
             <w:r>
               <w:rPr>
@@ -1430,6 +1641,76 @@
                 <w:webHidden/>
               </w:rPr>
               <w:t>2</w:t>
+            </w:r>
+            <w:r>
+              <w:rPr>
+                <w:noProof/>
+                <w:webHidden/>
+              </w:rPr>
+              <w:fldChar w:fldCharType="end"/>
+            </w:r>
+          </w:hyperlink>
+        </w:p>
+        <w:p>
+          <w:pPr>
+            <w:pStyle w:val="TM2"/>
+            <w:tabs>
+              <w:tab w:val="right" w:leader="dot" w:pos="9061"/>
+            </w:tabs>
+            <w:rPr>
+              <w:noProof/>
+              <w:sz w:val="22"/>
+              <w:szCs w:val="22"/>
+            </w:rPr>
+          </w:pPr>
+          <w:hyperlink w:anchor="_Toc516141931" w:history="1">
+            <w:r>
+              <w:rPr>
+                <w:rStyle w:val="Lienhypertexte"/>
+                <w:noProof/>
+              </w:rPr>
+              <w:t>Client lourd pour les usagers – SpacelibUsagerCL</w:t>
+            </w:r>
+            <w:r>
+              <w:rPr>
+                <w:noProof/>
+                <w:webHidden/>
+              </w:rPr>
+              <w:tab/>
+            </w:r>
+            <w:r>
+              <w:rPr>
+                <w:noProof/>
+                <w:webHidden/>
+              </w:rPr>
+              <w:fldChar w:fldCharType="begin"/>
+            </w:r>
+            <w:r>
+              <w:rPr>
+                <w:noProof/>
+                <w:webHidden/>
+              </w:rPr>
+              <w:instrText xml:space="preserve"> PAGEREF _Toc516141931 \h </w:instrText>
+            </w:r>
+            <w:r>
+              <w:rPr>
+                <w:noProof/>
+                <w:webHidden/>
+              </w:rPr>
+            </w:r>
+            <w:r>
+              <w:rPr>
+                <w:noProof/>
+                <w:webHidden/>
+              </w:rPr>
+              <w:fldChar w:fldCharType="separate"/>
+            </w:r>
+            <w:r>
+              <w:rPr>
+                <w:noProof/>
+                <w:webHidden/>
+              </w:rPr>
+              <w:t>3</w:t>
             </w:r>
             <w:r>
               <w:rPr>
@@ -1453,13 +1734,13 @@
               <w:szCs w:val="22"/>
             </w:rPr>
           </w:pPr>
-          <w:hyperlink w:anchor="_Toc516091814" w:history="1">
+          <w:hyperlink w:anchor="_Toc516141932" w:history="1">
             <w:r>
               <w:rPr>
                 <w:rStyle w:val="Lienhypertexte"/>
                 <w:noProof/>
               </w:rPr>
-              <w:t>Diagramme de séquences</w:t>
+              <w:t>Diagramme de cas d'utilisation</w:t>
             </w:r>
             <w:r>
               <w:rPr>
@@ -1480,7 +1761,7 @@
                 <w:noProof/>
                 <w:webHidden/>
               </w:rPr>
-              <w:instrText xml:space="preserve"> PAGEREF _Toc516091814 \h </w:instrText>
+              <w:instrText xml:space="preserve"> PAGEREF _Toc516141932 \h </w:instrText>
             </w:r>
             <w:r>
               <w:rPr>
@@ -1500,7 +1781,7 @@
                 <w:noProof/>
                 <w:webHidden/>
               </w:rPr>
-              <w:t>2</w:t>
+              <w:t>3</w:t>
             </w:r>
             <w:r>
               <w:rPr>
@@ -1524,13 +1805,13 @@
               <w:szCs w:val="22"/>
             </w:rPr>
           </w:pPr>
-          <w:hyperlink w:anchor="_Toc516091815" w:history="1">
+          <w:hyperlink w:anchor="_Toc516141933" w:history="1">
             <w:r>
               <w:rPr>
                 <w:rStyle w:val="Lienhypertexte"/>
                 <w:noProof/>
               </w:rPr>
-              <w:t>Diagramme de composants</w:t>
+              <w:t>Diagramme de séquences</w:t>
             </w:r>
             <w:r>
               <w:rPr>
@@ -1551,7 +1832,7 @@
                 <w:noProof/>
                 <w:webHidden/>
               </w:rPr>
-              <w:instrText xml:space="preserve"> PAGEREF _Toc516091815 \h </w:instrText>
+              <w:instrText xml:space="preserve"> PAGEREF _Toc516141933 \h </w:instrText>
             </w:r>
             <w:r>
               <w:rPr>
@@ -1571,7 +1852,7 @@
                 <w:noProof/>
                 <w:webHidden/>
               </w:rPr>
-              <w:t>2</w:t>
+              <w:t>3</w:t>
             </w:r>
             <w:r>
               <w:rPr>
@@ -1594,13 +1875,13 @@
               <w:szCs w:val="22"/>
             </w:rPr>
           </w:pPr>
-          <w:hyperlink w:anchor="_Toc516091816" w:history="1">
+          <w:hyperlink w:anchor="_Toc516141934" w:history="1">
             <w:r>
               <w:rPr>
                 <w:rStyle w:val="Lienhypertexte"/>
                 <w:noProof/>
               </w:rPr>
-              <w:t>Client lourd pour les usagers – SpacelibUsagerCL</w:t>
+              <w:t>Client web pour les mécaniciens – SpacelibMecaniciensCW</w:t>
             </w:r>
             <w:r>
               <w:rPr>
@@ -1621,7 +1902,7 @@
                 <w:noProof/>
                 <w:webHidden/>
               </w:rPr>
-              <w:instrText xml:space="preserve"> PAGEREF _Toc516091816 \h </w:instrText>
+              <w:instrText xml:space="preserve"> PAGEREF _Toc516141934 \h </w:instrText>
             </w:r>
             <w:r>
               <w:rPr>
@@ -1641,7 +1922,7 @@
                 <w:noProof/>
                 <w:webHidden/>
               </w:rPr>
-              <w:t>2</w:t>
+              <w:t>4</w:t>
             </w:r>
             <w:r>
               <w:rPr>
@@ -1665,7 +1946,7 @@
               <w:szCs w:val="22"/>
             </w:rPr>
           </w:pPr>
-          <w:hyperlink w:anchor="_Toc516091817" w:history="1">
+          <w:hyperlink w:anchor="_Toc516141935" w:history="1">
             <w:r>
               <w:rPr>
                 <w:rStyle w:val="Lienhypertexte"/>
@@ -1692,7 +1973,7 @@
                 <w:noProof/>
                 <w:webHidden/>
               </w:rPr>
-              <w:instrText xml:space="preserve"> PAGEREF _Toc516091817 \h </w:instrText>
+              <w:instrText xml:space="preserve"> PAGEREF _Toc516141935 \h </w:instrText>
             </w:r>
             <w:r>
               <w:rPr>
@@ -1712,7 +1993,7 @@
                 <w:noProof/>
                 <w:webHidden/>
               </w:rPr>
-              <w:t>2</w:t>
+              <w:t>4</w:t>
             </w:r>
             <w:r>
               <w:rPr>
@@ -1736,13 +2017,13 @@
               <w:szCs w:val="22"/>
             </w:rPr>
           </w:pPr>
-          <w:hyperlink w:anchor="_Toc516091818" w:history="1">
+          <w:hyperlink w:anchor="_Toc516141936" w:history="1">
             <w:r>
               <w:rPr>
                 <w:rStyle w:val="Lienhypertexte"/>
                 <w:noProof/>
               </w:rPr>
-              <w:t>Diagramme de classes</w:t>
+              <w:t>Diagramme de séquences</w:t>
             </w:r>
             <w:r>
               <w:rPr>
@@ -1763,7 +2044,7 @@
                 <w:noProof/>
                 <w:webHidden/>
               </w:rPr>
-              <w:instrText xml:space="preserve"> PAGEREF _Toc516091818 \h </w:instrText>
+              <w:instrText xml:space="preserve"> PAGEREF _Toc516141936 \h </w:instrText>
             </w:r>
             <w:r>
               <w:rPr>
@@ -1783,7 +2064,148 @@
                 <w:noProof/>
                 <w:webHidden/>
               </w:rPr>
-              <w:t>2</w:t>
+              <w:t>4</w:t>
+            </w:r>
+            <w:r>
+              <w:rPr>
+                <w:noProof/>
+                <w:webHidden/>
+              </w:rPr>
+              <w:fldChar w:fldCharType="end"/>
+            </w:r>
+          </w:hyperlink>
+        </w:p>
+        <w:p>
+          <w:pPr>
+            <w:pStyle w:val="TM1"/>
+            <w:tabs>
+              <w:tab w:val="right" w:leader="dot" w:pos="9061"/>
+            </w:tabs>
+            <w:rPr>
+              <w:noProof/>
+              <w:sz w:val="22"/>
+              <w:szCs w:val="22"/>
+            </w:rPr>
+          </w:pPr>
+          <w:hyperlink w:anchor="_Toc516141937" w:history="1">
+            <w:r>
+              <w:rPr>
+                <w:rStyle w:val="Lienhypertexte"/>
+                <w:b/>
+                <w:noProof/>
+              </w:rPr>
+              <w:t>Spacelib v2 : Le voyage en toute sérénité</w:t>
+            </w:r>
+            <w:r>
+              <w:rPr>
+                <w:noProof/>
+                <w:webHidden/>
+              </w:rPr>
+              <w:tab/>
+            </w:r>
+            <w:r>
+              <w:rPr>
+                <w:noProof/>
+                <w:webHidden/>
+              </w:rPr>
+              <w:fldChar w:fldCharType="begin"/>
+            </w:r>
+            <w:r>
+              <w:rPr>
+                <w:noProof/>
+                <w:webHidden/>
+              </w:rPr>
+              <w:instrText xml:space="preserve"> PAGEREF _Toc516141937 \h </w:instrText>
+            </w:r>
+            <w:r>
+              <w:rPr>
+                <w:noProof/>
+                <w:webHidden/>
+              </w:rPr>
+            </w:r>
+            <w:r>
+              <w:rPr>
+                <w:noProof/>
+                <w:webHidden/>
+              </w:rPr>
+              <w:fldChar w:fldCharType="separate"/>
+            </w:r>
+            <w:r>
+              <w:rPr>
+                <w:noProof/>
+                <w:webHidden/>
+              </w:rPr>
+              <w:t>5</w:t>
+            </w:r>
+            <w:r>
+              <w:rPr>
+                <w:noProof/>
+                <w:webHidden/>
+              </w:rPr>
+              <w:fldChar w:fldCharType="end"/>
+            </w:r>
+          </w:hyperlink>
+        </w:p>
+        <w:p>
+          <w:pPr>
+            <w:pStyle w:val="TM2"/>
+            <w:tabs>
+              <w:tab w:val="right" w:leader="dot" w:pos="9061"/>
+            </w:tabs>
+            <w:rPr>
+              <w:noProof/>
+              <w:sz w:val="22"/>
+              <w:szCs w:val="22"/>
+            </w:rPr>
+          </w:pPr>
+          <w:hyperlink w:anchor="_Toc516141938" w:history="1">
+            <w:r>
+              <w:rPr>
+                <w:rStyle w:val="Lienhypertexte"/>
+                <w:noProof/>
+              </w:rPr>
+              <w:t>Client web pour les usagers – SpacelibUsagerCW</w:t>
+            </w:r>
+            <w:r>
+              <w:rPr>
+                <w:noProof/>
+                <w:webHidden/>
+              </w:rPr>
+              <w:tab/>
+            </w:r>
+            <w:r>
+              <w:rPr>
+                <w:noProof/>
+                <w:webHidden/>
+              </w:rPr>
+              <w:fldChar w:fldCharType="begin"/>
+            </w:r>
+            <w:r>
+              <w:rPr>
+                <w:noProof/>
+                <w:webHidden/>
+              </w:rPr>
+              <w:instrText xml:space="preserve"> PAGEREF _Toc516141938 \h </w:instrText>
+            </w:r>
+            <w:r>
+              <w:rPr>
+                <w:noProof/>
+                <w:webHidden/>
+              </w:rPr>
+            </w:r>
+            <w:r>
+              <w:rPr>
+                <w:noProof/>
+                <w:webHidden/>
+              </w:rPr>
+              <w:fldChar w:fldCharType="separate"/>
+            </w:r>
+            <w:r>
+              <w:rPr>
+                <w:noProof/>
+                <w:webHidden/>
+              </w:rPr>
+              <w:t>5</w:t>
             </w:r>
             <w:r>
               <w:rPr>
@@ -1807,13 +2229,13 @@
               <w:szCs w:val="22"/>
             </w:rPr>
           </w:pPr>
-          <w:hyperlink w:anchor="_Toc516091819" w:history="1">
+          <w:hyperlink w:anchor="_Toc516141939" w:history="1">
             <w:r>
               <w:rPr>
                 <w:rStyle w:val="Lienhypertexte"/>
                 <w:noProof/>
               </w:rPr>
-              <w:t>Diagramme de séquences</w:t>
+              <w:t>Diagramme de cas d'utilisation</w:t>
             </w:r>
             <w:r>
               <w:rPr>
@@ -1834,7 +2256,7 @@
                 <w:noProof/>
                 <w:webHidden/>
               </w:rPr>
-              <w:instrText xml:space="preserve"> PAGEREF _Toc516091819 \h </w:instrText>
+              <w:instrText xml:space="preserve"> PAGEREF _Toc516141939 \h </w:instrText>
             </w:r>
             <w:r>
               <w:rPr>
@@ -1854,7 +2276,7 @@
                 <w:noProof/>
                 <w:webHidden/>
               </w:rPr>
-              <w:t>2</w:t>
+              <w:t>5</w:t>
             </w:r>
             <w:r>
               <w:rPr>
@@ -1878,13 +2300,13 @@
               <w:szCs w:val="22"/>
             </w:rPr>
           </w:pPr>
-          <w:hyperlink w:anchor="_Toc516091820" w:history="1">
+          <w:hyperlink w:anchor="_Toc516141940" w:history="1">
             <w:r>
               <w:rPr>
                 <w:rStyle w:val="Lienhypertexte"/>
                 <w:noProof/>
               </w:rPr>
-              <w:t>Diagramme de composants</w:t>
+              <w:t>Diagramme de séquences</w:t>
             </w:r>
             <w:r>
               <w:rPr>
@@ -1905,7 +2327,7 @@
                 <w:noProof/>
                 <w:webHidden/>
               </w:rPr>
-              <w:instrText xml:space="preserve"> PAGEREF _Toc516091820 \h </w:instrText>
+              <w:instrText xml:space="preserve"> PAGEREF _Toc516141940 \h </w:instrText>
             </w:r>
             <w:r>
               <w:rPr>
@@ -1925,7 +2347,78 @@
                 <w:noProof/>
                 <w:webHidden/>
               </w:rPr>
-              <w:t>2</w:t>
+              <w:t>5</w:t>
+            </w:r>
+            <w:r>
+              <w:rPr>
+                <w:noProof/>
+                <w:webHidden/>
+              </w:rPr>
+              <w:fldChar w:fldCharType="end"/>
+            </w:r>
+          </w:hyperlink>
+        </w:p>
+        <w:p>
+          <w:pPr>
+            <w:pStyle w:val="TM1"/>
+            <w:tabs>
+              <w:tab w:val="right" w:leader="dot" w:pos="9061"/>
+            </w:tabs>
+            <w:rPr>
+              <w:noProof/>
+              <w:sz w:val="22"/>
+              <w:szCs w:val="22"/>
+            </w:rPr>
+          </w:pPr>
+          <w:hyperlink w:anchor="_Toc516141941" w:history="1">
+            <w:r>
+              <w:rPr>
+                <w:rStyle w:val="Lienhypertexte"/>
+                <w:b/>
+                <w:noProof/>
+              </w:rPr>
+              <w:t>Spacelib v3 : Un peu d’intelligence</w:t>
+            </w:r>
+            <w:r>
+              <w:rPr>
+                <w:noProof/>
+                <w:webHidden/>
+              </w:rPr>
+              <w:tab/>
+            </w:r>
+            <w:r>
+              <w:rPr>
+                <w:noProof/>
+                <w:webHidden/>
+              </w:rPr>
+              <w:fldChar w:fldCharType="begin"/>
+            </w:r>
+            <w:r>
+              <w:rPr>
+                <w:noProof/>
+                <w:webHidden/>
+              </w:rPr>
+              <w:instrText xml:space="preserve"> PAGEREF _Toc516141941 \h </w:instrText>
+            </w:r>
+            <w:r>
+              <w:rPr>
+                <w:noProof/>
+                <w:webHidden/>
+              </w:rPr>
+            </w:r>
+            <w:r>
+              <w:rPr>
+                <w:noProof/>
+                <w:webHidden/>
+              </w:rPr>
+              <w:fldChar w:fldCharType="separate"/>
+            </w:r>
+            <w:r>
+              <w:rPr>
+                <w:noProof/>
+                <w:webHidden/>
+              </w:rPr>
+              <w:t>6</w:t>
             </w:r>
             <w:r>
               <w:rPr>
@@ -1948,13 +2441,13 @@
               <w:szCs w:val="22"/>
             </w:rPr>
           </w:pPr>
-          <w:hyperlink w:anchor="_Toc516091821" w:history="1">
+          <w:hyperlink w:anchor="_Toc516141942" w:history="1">
             <w:r>
               <w:rPr>
                 <w:rStyle w:val="Lienhypertexte"/>
                 <w:noProof/>
               </w:rPr>
-              <w:t>Client web pour les mécaniciens – SpacelibMecaniciensCW</w:t>
+              <w:t>Client web pour les conducteurs – SpacelibConducteurCW</w:t>
             </w:r>
             <w:r>
               <w:rPr>
@@ -1975,7 +2468,7 @@
                 <w:noProof/>
                 <w:webHidden/>
               </w:rPr>
-              <w:instrText xml:space="preserve"> PAGEREF _Toc516091821 \h </w:instrText>
+              <w:instrText xml:space="preserve"> PAGEREF _Toc516141942 \h </w:instrText>
             </w:r>
             <w:r>
               <w:rPr>
@@ -1995,7 +2488,7 @@
                 <w:noProof/>
                 <w:webHidden/>
               </w:rPr>
-              <w:t>2</w:t>
+              <w:t>6</w:t>
             </w:r>
             <w:r>
               <w:rPr>
@@ -2019,7 +2512,7 @@
               <w:szCs w:val="22"/>
             </w:rPr>
           </w:pPr>
-          <w:hyperlink w:anchor="_Toc516091822" w:history="1">
+          <w:hyperlink w:anchor="_Toc516141943" w:history="1">
             <w:r>
               <w:rPr>
                 <w:rStyle w:val="Lienhypertexte"/>
@@ -2046,7 +2539,7 @@
                 <w:noProof/>
                 <w:webHidden/>
               </w:rPr>
-              <w:instrText xml:space="preserve"> PAGEREF _Toc516091822 \h </w:instrText>
+              <w:instrText xml:space="preserve"> PAGEREF _Toc516141943 \h </w:instrText>
             </w:r>
             <w:r>
               <w:rPr>
@@ -2066,7 +2559,7 @@
                 <w:noProof/>
                 <w:webHidden/>
               </w:rPr>
-              <w:t>2</w:t>
+              <w:t>6</w:t>
             </w:r>
             <w:r>
               <w:rPr>
@@ -2090,13 +2583,13 @@
               <w:szCs w:val="22"/>
             </w:rPr>
           </w:pPr>
-          <w:hyperlink w:anchor="_Toc516091823" w:history="1">
+          <w:hyperlink w:anchor="_Toc516141944" w:history="1">
             <w:r>
               <w:rPr>
                 <w:rStyle w:val="Lienhypertexte"/>
                 <w:noProof/>
               </w:rPr>
-              <w:t>Diagramme de classes</w:t>
+              <w:t>Diagramme de séquences</w:t>
             </w:r>
             <w:r>
               <w:rPr>
@@ -2117,7 +2610,7 @@
                 <w:noProof/>
                 <w:webHidden/>
               </w:rPr>
-              <w:instrText xml:space="preserve"> PAGEREF _Toc516091823 \h </w:instrText>
+              <w:instrText xml:space="preserve"> PAGEREF _Toc516141944 \h </w:instrText>
             </w:r>
             <w:r>
               <w:rPr>
@@ -2137,999 +2630,7 @@
                 <w:noProof/>
                 <w:webHidden/>
               </w:rPr>
-              <w:t>2</w:t>
-            </w:r>
-            <w:r>
-              <w:rPr>
-                <w:noProof/>
-                <w:webHidden/>
-              </w:rPr>
-              <w:fldChar w:fldCharType="end"/>
-            </w:r>
-          </w:hyperlink>
-        </w:p>
-        <w:p>
-          <w:pPr>
-            <w:pStyle w:val="TM3"/>
-            <w:tabs>
-              <w:tab w:val="right" w:leader="dot" w:pos="9061"/>
-            </w:tabs>
-            <w:rPr>
-              <w:rFonts w:eastAsiaTheme="minorEastAsia"/>
-              <w:noProof/>
-              <w:sz w:val="22"/>
-              <w:szCs w:val="22"/>
-            </w:rPr>
-          </w:pPr>
-          <w:hyperlink w:anchor="_Toc516091824" w:history="1">
-            <w:r>
-              <w:rPr>
-                <w:rStyle w:val="Lienhypertexte"/>
-                <w:noProof/>
-              </w:rPr>
-              <w:t>Diagramme de séquences</w:t>
-            </w:r>
-            <w:r>
-              <w:rPr>
-                <w:noProof/>
-                <w:webHidden/>
-              </w:rPr>
-              <w:tab/>
-            </w:r>
-            <w:r>
-              <w:rPr>
-                <w:noProof/>
-                <w:webHidden/>
-              </w:rPr>
-              <w:fldChar w:fldCharType="begin"/>
-            </w:r>
-            <w:r>
-              <w:rPr>
-                <w:noProof/>
-                <w:webHidden/>
-              </w:rPr>
-              <w:instrText xml:space="preserve"> PAGEREF _Toc516091824 \h </w:instrText>
-            </w:r>
-            <w:r>
-              <w:rPr>
-                <w:noProof/>
-                <w:webHidden/>
-              </w:rPr>
-            </w:r>
-            <w:r>
-              <w:rPr>
-                <w:noProof/>
-                <w:webHidden/>
-              </w:rPr>
-              <w:fldChar w:fldCharType="separate"/>
-            </w:r>
-            <w:r>
-              <w:rPr>
-                <w:noProof/>
-                <w:webHidden/>
-              </w:rPr>
-              <w:t>2</w:t>
-            </w:r>
-            <w:r>
-              <w:rPr>
-                <w:noProof/>
-                <w:webHidden/>
-              </w:rPr>
-              <w:fldChar w:fldCharType="end"/>
-            </w:r>
-          </w:hyperlink>
-        </w:p>
-        <w:p>
-          <w:pPr>
-            <w:pStyle w:val="TM3"/>
-            <w:tabs>
-              <w:tab w:val="right" w:leader="dot" w:pos="9061"/>
-            </w:tabs>
-            <w:rPr>
-              <w:rFonts w:eastAsiaTheme="minorEastAsia"/>
-              <w:noProof/>
-              <w:sz w:val="22"/>
-              <w:szCs w:val="22"/>
-            </w:rPr>
-          </w:pPr>
-          <w:hyperlink w:anchor="_Toc516091825" w:history="1">
-            <w:r>
-              <w:rPr>
-                <w:rStyle w:val="Lienhypertexte"/>
-                <w:noProof/>
-              </w:rPr>
-              <w:t>Diagramme de composants</w:t>
-            </w:r>
-            <w:r>
-              <w:rPr>
-                <w:noProof/>
-                <w:webHidden/>
-              </w:rPr>
-              <w:tab/>
-            </w:r>
-            <w:r>
-              <w:rPr>
-                <w:noProof/>
-                <w:webHidden/>
-              </w:rPr>
-              <w:fldChar w:fldCharType="begin"/>
-            </w:r>
-            <w:r>
-              <w:rPr>
-                <w:noProof/>
-                <w:webHidden/>
-              </w:rPr>
-              <w:instrText xml:space="preserve"> PAGEREF _Toc516091825 \h </w:instrText>
-            </w:r>
-            <w:r>
-              <w:rPr>
-                <w:noProof/>
-                <w:webHidden/>
-              </w:rPr>
-            </w:r>
-            <w:r>
-              <w:rPr>
-                <w:noProof/>
-                <w:webHidden/>
-              </w:rPr>
-              <w:fldChar w:fldCharType="separate"/>
-            </w:r>
-            <w:r>
-              <w:rPr>
-                <w:noProof/>
-                <w:webHidden/>
-              </w:rPr>
-              <w:t>2</w:t>
-            </w:r>
-            <w:r>
-              <w:rPr>
-                <w:noProof/>
-                <w:webHidden/>
-              </w:rPr>
-              <w:fldChar w:fldCharType="end"/>
-            </w:r>
-          </w:hyperlink>
-        </w:p>
-        <w:p>
-          <w:pPr>
-            <w:pStyle w:val="TM1"/>
-            <w:tabs>
-              <w:tab w:val="right" w:leader="dot" w:pos="9061"/>
-            </w:tabs>
-            <w:rPr>
-              <w:noProof/>
-              <w:sz w:val="22"/>
-              <w:szCs w:val="22"/>
-            </w:rPr>
-          </w:pPr>
-          <w:hyperlink w:anchor="_Toc516091826" w:history="1">
-            <w:r>
-              <w:rPr>
-                <w:rStyle w:val="Lienhypertexte"/>
-                <w:b/>
-                <w:noProof/>
-              </w:rPr>
-              <w:t>Spacelib v2 : Le voyage en toute sérénité</w:t>
-            </w:r>
-            <w:r>
-              <w:rPr>
-                <w:noProof/>
-                <w:webHidden/>
-              </w:rPr>
-              <w:tab/>
-            </w:r>
-            <w:r>
-              <w:rPr>
-                <w:noProof/>
-                <w:webHidden/>
-              </w:rPr>
-              <w:fldChar w:fldCharType="begin"/>
-            </w:r>
-            <w:r>
-              <w:rPr>
-                <w:noProof/>
-                <w:webHidden/>
-              </w:rPr>
-              <w:instrText xml:space="preserve"> PAGEREF _Toc516091826 \h </w:instrText>
-            </w:r>
-            <w:r>
-              <w:rPr>
-                <w:noProof/>
-                <w:webHidden/>
-              </w:rPr>
-            </w:r>
-            <w:r>
-              <w:rPr>
-                <w:noProof/>
-                <w:webHidden/>
-              </w:rPr>
-              <w:fldChar w:fldCharType="separate"/>
-            </w:r>
-            <w:r>
-              <w:rPr>
-                <w:noProof/>
-                <w:webHidden/>
-              </w:rPr>
-              <w:t>2</w:t>
-            </w:r>
-            <w:r>
-              <w:rPr>
-                <w:noProof/>
-                <w:webHidden/>
-              </w:rPr>
-              <w:fldChar w:fldCharType="end"/>
-            </w:r>
-          </w:hyperlink>
-        </w:p>
-        <w:p>
-          <w:pPr>
-            <w:pStyle w:val="TM2"/>
-            <w:tabs>
-              <w:tab w:val="right" w:leader="dot" w:pos="9061"/>
-            </w:tabs>
-            <w:rPr>
-              <w:noProof/>
-              <w:sz w:val="22"/>
-              <w:szCs w:val="22"/>
-            </w:rPr>
-          </w:pPr>
-          <w:hyperlink w:anchor="_Toc516091827" w:history="1">
-            <w:r>
-              <w:rPr>
-                <w:rStyle w:val="Lienhypertexte"/>
-                <w:noProof/>
-              </w:rPr>
-              <w:t>Client web pour les usagers – SpacelibUsagerCW</w:t>
-            </w:r>
-            <w:r>
-              <w:rPr>
-                <w:noProof/>
-                <w:webHidden/>
-              </w:rPr>
-              <w:tab/>
-            </w:r>
-            <w:r>
-              <w:rPr>
-                <w:noProof/>
-                <w:webHidden/>
-              </w:rPr>
-              <w:fldChar w:fldCharType="begin"/>
-            </w:r>
-            <w:r>
-              <w:rPr>
-                <w:noProof/>
-                <w:webHidden/>
-              </w:rPr>
-              <w:instrText xml:space="preserve"> PAGEREF _Toc516091827 \h </w:instrText>
-            </w:r>
-            <w:r>
-              <w:rPr>
-                <w:noProof/>
-                <w:webHidden/>
-              </w:rPr>
-            </w:r>
-            <w:r>
-              <w:rPr>
-                <w:noProof/>
-                <w:webHidden/>
-              </w:rPr>
-              <w:fldChar w:fldCharType="separate"/>
-            </w:r>
-            <w:r>
-              <w:rPr>
-                <w:noProof/>
-                <w:webHidden/>
-              </w:rPr>
-              <w:t>2</w:t>
-            </w:r>
-            <w:r>
-              <w:rPr>
-                <w:noProof/>
-                <w:webHidden/>
-              </w:rPr>
-              <w:fldChar w:fldCharType="end"/>
-            </w:r>
-          </w:hyperlink>
-        </w:p>
-        <w:p>
-          <w:pPr>
-            <w:pStyle w:val="TM3"/>
-            <w:tabs>
-              <w:tab w:val="right" w:leader="dot" w:pos="9061"/>
-            </w:tabs>
-            <w:rPr>
-              <w:rFonts w:eastAsiaTheme="minorEastAsia"/>
-              <w:noProof/>
-              <w:sz w:val="22"/>
-              <w:szCs w:val="22"/>
-            </w:rPr>
-          </w:pPr>
-          <w:hyperlink w:anchor="_Toc516091828" w:history="1">
-            <w:r>
-              <w:rPr>
-                <w:rStyle w:val="Lienhypertexte"/>
-                <w:noProof/>
-              </w:rPr>
-              <w:t>Diagramme de cas d'utilisation</w:t>
-            </w:r>
-            <w:r>
-              <w:rPr>
-                <w:noProof/>
-                <w:webHidden/>
-              </w:rPr>
-              <w:tab/>
-            </w:r>
-            <w:r>
-              <w:rPr>
-                <w:noProof/>
-                <w:webHidden/>
-              </w:rPr>
-              <w:fldChar w:fldCharType="begin"/>
-            </w:r>
-            <w:r>
-              <w:rPr>
-                <w:noProof/>
-                <w:webHidden/>
-              </w:rPr>
-              <w:instrText xml:space="preserve"> PAGEREF _Toc516091828 \h </w:instrText>
-            </w:r>
-            <w:r>
-              <w:rPr>
-                <w:noProof/>
-                <w:webHidden/>
-              </w:rPr>
-            </w:r>
-            <w:r>
-              <w:rPr>
-                <w:noProof/>
-                <w:webHidden/>
-              </w:rPr>
-              <w:fldChar w:fldCharType="separate"/>
-            </w:r>
-            <w:r>
-              <w:rPr>
-                <w:noProof/>
-                <w:webHidden/>
-              </w:rPr>
-              <w:t>2</w:t>
-            </w:r>
-            <w:r>
-              <w:rPr>
-                <w:noProof/>
-                <w:webHidden/>
-              </w:rPr>
-              <w:fldChar w:fldCharType="end"/>
-            </w:r>
-          </w:hyperlink>
-        </w:p>
-        <w:p>
-          <w:pPr>
-            <w:pStyle w:val="TM3"/>
-            <w:tabs>
-              <w:tab w:val="right" w:leader="dot" w:pos="9061"/>
-            </w:tabs>
-            <w:rPr>
-              <w:rFonts w:eastAsiaTheme="minorEastAsia"/>
-              <w:noProof/>
-              <w:sz w:val="22"/>
-              <w:szCs w:val="22"/>
-            </w:rPr>
-          </w:pPr>
-          <w:hyperlink w:anchor="_Toc516091829" w:history="1">
-            <w:r>
-              <w:rPr>
-                <w:rStyle w:val="Lienhypertexte"/>
-                <w:noProof/>
-              </w:rPr>
-              <w:t>Diagramme de classes</w:t>
-            </w:r>
-            <w:r>
-              <w:rPr>
-                <w:noProof/>
-                <w:webHidden/>
-              </w:rPr>
-              <w:tab/>
-            </w:r>
-            <w:r>
-              <w:rPr>
-                <w:noProof/>
-                <w:webHidden/>
-              </w:rPr>
-              <w:fldChar w:fldCharType="begin"/>
-            </w:r>
-            <w:r>
-              <w:rPr>
-                <w:noProof/>
-                <w:webHidden/>
-              </w:rPr>
-              <w:instrText xml:space="preserve"> PAGEREF _Toc516091829 \h </w:instrText>
-            </w:r>
-            <w:r>
-              <w:rPr>
-                <w:noProof/>
-                <w:webHidden/>
-              </w:rPr>
-            </w:r>
-            <w:r>
-              <w:rPr>
-                <w:noProof/>
-                <w:webHidden/>
-              </w:rPr>
-              <w:fldChar w:fldCharType="separate"/>
-            </w:r>
-            <w:r>
-              <w:rPr>
-                <w:noProof/>
-                <w:webHidden/>
-              </w:rPr>
-              <w:t>2</w:t>
-            </w:r>
-            <w:r>
-              <w:rPr>
-                <w:noProof/>
-                <w:webHidden/>
-              </w:rPr>
-              <w:fldChar w:fldCharType="end"/>
-            </w:r>
-          </w:hyperlink>
-        </w:p>
-        <w:p>
-          <w:pPr>
-            <w:pStyle w:val="TM3"/>
-            <w:tabs>
-              <w:tab w:val="right" w:leader="dot" w:pos="9061"/>
-            </w:tabs>
-            <w:rPr>
-              <w:rFonts w:eastAsiaTheme="minorEastAsia"/>
-              <w:noProof/>
-              <w:sz w:val="22"/>
-              <w:szCs w:val="22"/>
-            </w:rPr>
-          </w:pPr>
-          <w:hyperlink w:anchor="_Toc516091830" w:history="1">
-            <w:r>
-              <w:rPr>
-                <w:rStyle w:val="Lienhypertexte"/>
-                <w:noProof/>
-              </w:rPr>
-              <w:t>Diagramme de séquences</w:t>
-            </w:r>
-            <w:r>
-              <w:rPr>
-                <w:noProof/>
-                <w:webHidden/>
-              </w:rPr>
-              <w:tab/>
-            </w:r>
-            <w:r>
-              <w:rPr>
-                <w:noProof/>
-                <w:webHidden/>
-              </w:rPr>
-              <w:fldChar w:fldCharType="begin"/>
-            </w:r>
-            <w:r>
-              <w:rPr>
-                <w:noProof/>
-                <w:webHidden/>
-              </w:rPr>
-              <w:instrText xml:space="preserve"> PAGEREF _Toc516091830 \h </w:instrText>
-            </w:r>
-            <w:r>
-              <w:rPr>
-                <w:noProof/>
-                <w:webHidden/>
-              </w:rPr>
-            </w:r>
-            <w:r>
-              <w:rPr>
-                <w:noProof/>
-                <w:webHidden/>
-              </w:rPr>
-              <w:fldChar w:fldCharType="separate"/>
-            </w:r>
-            <w:r>
-              <w:rPr>
-                <w:noProof/>
-                <w:webHidden/>
-              </w:rPr>
-              <w:t>2</w:t>
-            </w:r>
-            <w:r>
-              <w:rPr>
-                <w:noProof/>
-                <w:webHidden/>
-              </w:rPr>
-              <w:fldChar w:fldCharType="end"/>
-            </w:r>
-          </w:hyperlink>
-        </w:p>
-        <w:p>
-          <w:pPr>
-            <w:pStyle w:val="TM3"/>
-            <w:tabs>
-              <w:tab w:val="right" w:leader="dot" w:pos="9061"/>
-            </w:tabs>
-            <w:rPr>
-              <w:rFonts w:eastAsiaTheme="minorEastAsia"/>
-              <w:noProof/>
-              <w:sz w:val="22"/>
-              <w:szCs w:val="22"/>
-            </w:rPr>
-          </w:pPr>
-          <w:hyperlink w:anchor="_Toc516091831" w:history="1">
-            <w:r>
-              <w:rPr>
-                <w:rStyle w:val="Lienhypertexte"/>
-                <w:noProof/>
-              </w:rPr>
-              <w:t>Diagramme de composants</w:t>
-            </w:r>
-            <w:r>
-              <w:rPr>
-                <w:noProof/>
-                <w:webHidden/>
-              </w:rPr>
-              <w:tab/>
-            </w:r>
-            <w:r>
-              <w:rPr>
-                <w:noProof/>
-                <w:webHidden/>
-              </w:rPr>
-              <w:fldChar w:fldCharType="begin"/>
-            </w:r>
-            <w:r>
-              <w:rPr>
-                <w:noProof/>
-                <w:webHidden/>
-              </w:rPr>
-              <w:instrText xml:space="preserve"> PAGEREF _Toc516091831 \h </w:instrText>
-            </w:r>
-            <w:r>
-              <w:rPr>
-                <w:noProof/>
-                <w:webHidden/>
-              </w:rPr>
-            </w:r>
-            <w:r>
-              <w:rPr>
-                <w:noProof/>
-                <w:webHidden/>
-              </w:rPr>
-              <w:fldChar w:fldCharType="separate"/>
-            </w:r>
-            <w:r>
-              <w:rPr>
-                <w:noProof/>
-                <w:webHidden/>
-              </w:rPr>
-              <w:t>2</w:t>
-            </w:r>
-            <w:r>
-              <w:rPr>
-                <w:noProof/>
-                <w:webHidden/>
-              </w:rPr>
-              <w:fldChar w:fldCharType="end"/>
-            </w:r>
-          </w:hyperlink>
-        </w:p>
-        <w:p>
-          <w:pPr>
-            <w:pStyle w:val="TM1"/>
-            <w:tabs>
-              <w:tab w:val="right" w:leader="dot" w:pos="9061"/>
-            </w:tabs>
-            <w:rPr>
-              <w:noProof/>
-              <w:sz w:val="22"/>
-              <w:szCs w:val="22"/>
-            </w:rPr>
-          </w:pPr>
-          <w:hyperlink w:anchor="_Toc516091832" w:history="1">
-            <w:r>
-              <w:rPr>
-                <w:rStyle w:val="Lienhypertexte"/>
-                <w:b/>
-                <w:noProof/>
-              </w:rPr>
-              <w:t>Spacelib v3 : Un peu d’intelligence</w:t>
-            </w:r>
-            <w:r>
-              <w:rPr>
-                <w:noProof/>
-                <w:webHidden/>
-              </w:rPr>
-              <w:tab/>
-            </w:r>
-            <w:r>
-              <w:rPr>
-                <w:noProof/>
-                <w:webHidden/>
-              </w:rPr>
-              <w:fldChar w:fldCharType="begin"/>
-            </w:r>
-            <w:r>
-              <w:rPr>
-                <w:noProof/>
-                <w:webHidden/>
-              </w:rPr>
-              <w:instrText xml:space="preserve"> PAGEREF _Toc516091832 \h </w:instrText>
-            </w:r>
-            <w:r>
-              <w:rPr>
-                <w:noProof/>
-                <w:webHidden/>
-              </w:rPr>
-            </w:r>
-            <w:r>
-              <w:rPr>
-                <w:noProof/>
-                <w:webHidden/>
-              </w:rPr>
-              <w:fldChar w:fldCharType="separate"/>
-            </w:r>
-            <w:r>
-              <w:rPr>
-                <w:noProof/>
-                <w:webHidden/>
-              </w:rPr>
-              <w:t>2</w:t>
-            </w:r>
-            <w:r>
-              <w:rPr>
-                <w:noProof/>
-                <w:webHidden/>
-              </w:rPr>
-              <w:fldChar w:fldCharType="end"/>
-            </w:r>
-          </w:hyperlink>
-        </w:p>
-        <w:p>
-          <w:pPr>
-            <w:pStyle w:val="TM2"/>
-            <w:tabs>
-              <w:tab w:val="right" w:leader="dot" w:pos="9061"/>
-            </w:tabs>
-            <w:rPr>
-              <w:noProof/>
-              <w:sz w:val="22"/>
-              <w:szCs w:val="22"/>
-            </w:rPr>
-          </w:pPr>
-          <w:hyperlink w:anchor="_Toc516091833" w:history="1">
-            <w:r>
-              <w:rPr>
-                <w:rStyle w:val="Lienhypertexte"/>
-                <w:noProof/>
-              </w:rPr>
-              <w:t>Client web pour les conducteurs – SpacelibConducteurCW</w:t>
-            </w:r>
-            <w:r>
-              <w:rPr>
-                <w:noProof/>
-                <w:webHidden/>
-              </w:rPr>
-              <w:tab/>
-            </w:r>
-            <w:r>
-              <w:rPr>
-                <w:noProof/>
-                <w:webHidden/>
-              </w:rPr>
-              <w:fldChar w:fldCharType="begin"/>
-            </w:r>
-            <w:r>
-              <w:rPr>
-                <w:noProof/>
-                <w:webHidden/>
-              </w:rPr>
-              <w:instrText xml:space="preserve"> PAGEREF _Toc516091833 \h </w:instrText>
-            </w:r>
-            <w:r>
-              <w:rPr>
-                <w:noProof/>
-                <w:webHidden/>
-              </w:rPr>
-            </w:r>
-            <w:r>
-              <w:rPr>
-                <w:noProof/>
-                <w:webHidden/>
-              </w:rPr>
-              <w:fldChar w:fldCharType="separate"/>
-            </w:r>
-            <w:r>
-              <w:rPr>
-                <w:noProof/>
-                <w:webHidden/>
-              </w:rPr>
-              <w:t>2</w:t>
-            </w:r>
-            <w:r>
-              <w:rPr>
-                <w:noProof/>
-                <w:webHidden/>
-              </w:rPr>
-              <w:fldChar w:fldCharType="end"/>
-            </w:r>
-          </w:hyperlink>
-        </w:p>
-        <w:p>
-          <w:pPr>
-            <w:pStyle w:val="TM3"/>
-            <w:tabs>
-              <w:tab w:val="right" w:leader="dot" w:pos="9061"/>
-            </w:tabs>
-            <w:rPr>
-              <w:rFonts w:eastAsiaTheme="minorEastAsia"/>
-              <w:noProof/>
-              <w:sz w:val="22"/>
-              <w:szCs w:val="22"/>
-            </w:rPr>
-          </w:pPr>
-          <w:hyperlink w:anchor="_Toc516091834" w:history="1">
-            <w:r>
-              <w:rPr>
-                <w:rStyle w:val="Lienhypertexte"/>
-                <w:noProof/>
-              </w:rPr>
-              <w:t>Diagramme de cas d'utilisation</w:t>
-            </w:r>
-            <w:r>
-              <w:rPr>
-                <w:noProof/>
-                <w:webHidden/>
-              </w:rPr>
-              <w:tab/>
-            </w:r>
-            <w:r>
-              <w:rPr>
-                <w:noProof/>
-                <w:webHidden/>
-              </w:rPr>
-              <w:fldChar w:fldCharType="begin"/>
-            </w:r>
-            <w:r>
-              <w:rPr>
-                <w:noProof/>
-                <w:webHidden/>
-              </w:rPr>
-              <w:instrText xml:space="preserve"> PAGEREF _Toc516091834 \h </w:instrText>
-            </w:r>
-            <w:r>
-              <w:rPr>
-                <w:noProof/>
-                <w:webHidden/>
-              </w:rPr>
-            </w:r>
-            <w:r>
-              <w:rPr>
-                <w:noProof/>
-                <w:webHidden/>
-              </w:rPr>
-              <w:fldChar w:fldCharType="separate"/>
-            </w:r>
-            <w:r>
-              <w:rPr>
-                <w:noProof/>
-                <w:webHidden/>
-              </w:rPr>
-              <w:t>2</w:t>
-            </w:r>
-            <w:r>
-              <w:rPr>
-                <w:noProof/>
-                <w:webHidden/>
-              </w:rPr>
-              <w:fldChar w:fldCharType="end"/>
-            </w:r>
-          </w:hyperlink>
-        </w:p>
-        <w:p>
-          <w:pPr>
-            <w:pStyle w:val="TM3"/>
-            <w:tabs>
-              <w:tab w:val="right" w:leader="dot" w:pos="9061"/>
-            </w:tabs>
-            <w:rPr>
-              <w:rFonts w:eastAsiaTheme="minorEastAsia"/>
-              <w:noProof/>
-              <w:sz w:val="22"/>
-              <w:szCs w:val="22"/>
-            </w:rPr>
-          </w:pPr>
-          <w:hyperlink w:anchor="_Toc516091835" w:history="1">
-            <w:r>
-              <w:rPr>
-                <w:rStyle w:val="Lienhypertexte"/>
-                <w:noProof/>
-              </w:rPr>
-              <w:t>Diagramme de classes</w:t>
-            </w:r>
-            <w:r>
-              <w:rPr>
-                <w:noProof/>
-                <w:webHidden/>
-              </w:rPr>
-              <w:tab/>
-            </w:r>
-            <w:r>
-              <w:rPr>
-                <w:noProof/>
-                <w:webHidden/>
-              </w:rPr>
-              <w:fldChar w:fldCharType="begin"/>
-            </w:r>
-            <w:r>
-              <w:rPr>
-                <w:noProof/>
-                <w:webHidden/>
-              </w:rPr>
-              <w:instrText xml:space="preserve"> PAGEREF _Toc516091835 \h </w:instrText>
-            </w:r>
-            <w:r>
-              <w:rPr>
-                <w:noProof/>
-                <w:webHidden/>
-              </w:rPr>
-            </w:r>
-            <w:r>
-              <w:rPr>
-                <w:noProof/>
-                <w:webHidden/>
-              </w:rPr>
-              <w:fldChar w:fldCharType="separate"/>
-            </w:r>
-            <w:r>
-              <w:rPr>
-                <w:noProof/>
-                <w:webHidden/>
-              </w:rPr>
-              <w:t>2</w:t>
-            </w:r>
-            <w:r>
-              <w:rPr>
-                <w:noProof/>
-                <w:webHidden/>
-              </w:rPr>
-              <w:fldChar w:fldCharType="end"/>
-            </w:r>
-          </w:hyperlink>
-        </w:p>
-        <w:p>
-          <w:pPr>
-            <w:pStyle w:val="TM3"/>
-            <w:tabs>
-              <w:tab w:val="right" w:leader="dot" w:pos="9061"/>
-            </w:tabs>
-            <w:rPr>
-              <w:rFonts w:eastAsiaTheme="minorEastAsia"/>
-              <w:noProof/>
-              <w:sz w:val="22"/>
-              <w:szCs w:val="22"/>
-            </w:rPr>
-          </w:pPr>
-          <w:hyperlink w:anchor="_Toc516091836" w:history="1">
-            <w:r>
-              <w:rPr>
-                <w:rStyle w:val="Lienhypertexte"/>
-                <w:noProof/>
-              </w:rPr>
-              <w:t>Diagramme de séquences</w:t>
-            </w:r>
-            <w:r>
-              <w:rPr>
-                <w:noProof/>
-                <w:webHidden/>
-              </w:rPr>
-              <w:tab/>
-            </w:r>
-            <w:r>
-              <w:rPr>
-                <w:noProof/>
-                <w:webHidden/>
-              </w:rPr>
-              <w:fldChar w:fldCharType="begin"/>
-            </w:r>
-            <w:r>
-              <w:rPr>
-                <w:noProof/>
-                <w:webHidden/>
-              </w:rPr>
-              <w:instrText xml:space="preserve"> PAGEREF _Toc516091836 \h </w:instrText>
-            </w:r>
-            <w:r>
-              <w:rPr>
-                <w:noProof/>
-                <w:webHidden/>
-              </w:rPr>
-            </w:r>
-            <w:r>
-              <w:rPr>
-                <w:noProof/>
-                <w:webHidden/>
-              </w:rPr>
-              <w:fldChar w:fldCharType="separate"/>
-            </w:r>
-            <w:r>
-              <w:rPr>
-                <w:noProof/>
-                <w:webHidden/>
-              </w:rPr>
-              <w:t>3</w:t>
-            </w:r>
-            <w:r>
-              <w:rPr>
-                <w:noProof/>
-                <w:webHidden/>
-              </w:rPr>
-              <w:fldChar w:fldCharType="end"/>
-            </w:r>
-          </w:hyperlink>
-        </w:p>
-        <w:p>
-          <w:pPr>
-            <w:pStyle w:val="TM3"/>
-            <w:tabs>
-              <w:tab w:val="right" w:leader="dot" w:pos="9061"/>
-            </w:tabs>
-            <w:rPr>
-              <w:rFonts w:eastAsiaTheme="minorEastAsia"/>
-              <w:noProof/>
-              <w:sz w:val="22"/>
-              <w:szCs w:val="22"/>
-            </w:rPr>
-          </w:pPr>
-          <w:hyperlink w:anchor="_Toc516091837" w:history="1">
-            <w:r>
-              <w:rPr>
-                <w:rStyle w:val="Lienhypertexte"/>
-                <w:noProof/>
-              </w:rPr>
-              <w:t>Diagramme de composants</w:t>
-            </w:r>
-            <w:r>
-              <w:rPr>
-                <w:noProof/>
-                <w:webHidden/>
-              </w:rPr>
-              <w:tab/>
-            </w:r>
-            <w:r>
-              <w:rPr>
-                <w:noProof/>
-                <w:webHidden/>
-              </w:rPr>
-              <w:fldChar w:fldCharType="begin"/>
-            </w:r>
-            <w:r>
-              <w:rPr>
-                <w:noProof/>
-                <w:webHidden/>
-              </w:rPr>
-              <w:instrText xml:space="preserve"> PAGEREF _Toc516091837 \h </w:instrText>
-            </w:r>
-            <w:r>
-              <w:rPr>
-                <w:noProof/>
-                <w:webHidden/>
-              </w:rPr>
-            </w:r>
-            <w:r>
-              <w:rPr>
-                <w:noProof/>
-                <w:webHidden/>
-              </w:rPr>
-              <w:fldChar w:fldCharType="separate"/>
-            </w:r>
-            <w:r>
-              <w:rPr>
-                <w:noProof/>
-                <w:webHidden/>
-              </w:rPr>
-              <w:t>3</w:t>
+              <w:t>6</w:t>
             </w:r>
             <w:r>
               <w:rPr>
@@ -3156,6 +2657,8 @@
       <w:r>
         <w:br w:type="page"/>
       </w:r>
+      <w:bookmarkStart w:id="0" w:name="_GoBack"/>
+      <w:bookmarkEnd w:id="0"/>
     </w:p>
     <w:p>
       <w:pPr>
@@ -3164,7 +2667,7 @@
           <w:b/>
         </w:rPr>
       </w:pPr>
-      <w:bookmarkStart w:id="0" w:name="_Toc516091810"/>
+      <w:bookmarkStart w:id="1" w:name="_Toc516141924"/>
       <w:proofErr w:type="spellStart"/>
       <w:r>
         <w:rPr>
@@ -3178,15 +2681,69 @@
         <w:rPr>
           <w:b/>
         </w:rPr>
+        <w:t xml:space="preserve"> g</w:t>
+      </w:r>
+      <w:r>
+        <w:rPr>
+          <w:b/>
+        </w:rPr>
+        <w:t>énéral</w:t>
+      </w:r>
+      <w:bookmarkEnd w:id="1"/>
+    </w:p>
+    <w:p>
+      <w:pPr>
+        <w:pStyle w:val="Titre2"/>
+      </w:pPr>
+      <w:bookmarkStart w:id="2" w:name="_Toc516141925"/>
+      <w:r>
+        <w:t>Diagramme de classes</w:t>
+      </w:r>
+      <w:bookmarkEnd w:id="2"/>
+    </w:p>
+    <w:p/>
+    <w:p/>
+    <w:p>
+      <w:pPr>
+        <w:pStyle w:val="Titre2"/>
+      </w:pPr>
+      <w:bookmarkStart w:id="3" w:name="_Toc516141926"/>
+      <w:r>
+        <w:t>Diagramme de composants</w:t>
+      </w:r>
+      <w:bookmarkEnd w:id="3"/>
+    </w:p>
+    <w:p/>
+    <w:p/>
+    <w:p>
+      <w:pPr>
+        <w:pStyle w:val="Titre1"/>
+        <w:rPr>
+          <w:b/>
+        </w:rPr>
+      </w:pPr>
+      <w:bookmarkStart w:id="4" w:name="_Toc516141927"/>
+      <w:proofErr w:type="spellStart"/>
+      <w:r>
+        <w:rPr>
+          <w:b/>
+        </w:rPr>
+        <w:t>Spacelib</w:t>
+      </w:r>
+      <w:proofErr w:type="spellEnd"/>
+      <w:r>
+        <w:rPr>
+          <w:b/>
+        </w:rPr>
         <w:t xml:space="preserve"> v1 : Le voyage au tout venant</w:t>
       </w:r>
-      <w:bookmarkEnd w:id="0"/>
+      <w:bookmarkEnd w:id="4"/>
     </w:p>
     <w:p>
       <w:pPr>
         <w:pStyle w:val="Titre2"/>
       </w:pPr>
-      <w:bookmarkStart w:id="1" w:name="_Toc516091811"/>
+      <w:bookmarkStart w:id="5" w:name="_Toc516141928"/>
       <w:r>
         <w:t xml:space="preserve">Client lourd pour les administrateurs – </w:t>
       </w:r>
@@ -3194,18 +2751,18 @@
       <w:r>
         <w:t>SpacelibAdminCL</w:t>
       </w:r>
-      <w:bookmarkEnd w:id="1"/>
+      <w:bookmarkEnd w:id="5"/>
       <w:proofErr w:type="spellEnd"/>
     </w:p>
     <w:p>
       <w:pPr>
         <w:pStyle w:val="Titre3"/>
       </w:pPr>
-      <w:bookmarkStart w:id="2" w:name="_Toc516091812"/>
+      <w:bookmarkStart w:id="6" w:name="_Toc516141929"/>
       <w:r>
         <w:t>Diagramme de cas d'utilisation</w:t>
       </w:r>
-      <w:bookmarkEnd w:id="2"/>
+      <w:bookmarkEnd w:id="6"/>
     </w:p>
     <w:p/>
     <w:p>
@@ -3268,58 +2825,52 @@
       <w:pPr>
         <w:pStyle w:val="Titre3"/>
       </w:pPr>
-      <w:bookmarkStart w:id="3" w:name="_Toc516091813"/>
-      <w:r>
-        <w:t>Diagramme de classes</w:t>
-      </w:r>
-      <w:bookmarkEnd w:id="3"/>
-    </w:p>
-    <w:p>
-      <w:pPr>
-        <w:pStyle w:val="Titre3"/>
-      </w:pPr>
-      <w:bookmarkStart w:id="4" w:name="_Toc516091814"/>
+      <w:bookmarkStart w:id="7" w:name="_Toc516141930"/>
       <w:r>
         <w:t>Diagramme de séquences</w:t>
       </w:r>
-      <w:bookmarkEnd w:id="4"/>
-    </w:p>
-    <w:p>
-      <w:pPr>
-        <w:pStyle w:val="Titre3"/>
-      </w:pPr>
-      <w:bookmarkStart w:id="5" w:name="_Toc516091815"/>
-      <w:r>
-        <w:t>Diagramme de composants</w:t>
-      </w:r>
-      <w:bookmarkEnd w:id="5"/>
+      <w:bookmarkEnd w:id="7"/>
     </w:p>
     <w:p/>
     <w:p/>
     <w:p>
       <w:pPr>
+        <w:rPr>
+          <w:rFonts w:asciiTheme="majorHAnsi" w:hAnsiTheme="majorHAnsi"/>
+          <w:color w:val="438086" w:themeColor="accent2"/>
+          <w:sz w:val="28"/>
+          <w:szCs w:val="28"/>
+        </w:rPr>
+      </w:pPr>
+      <w:r>
+        <w:br w:type="page"/>
+      </w:r>
+    </w:p>
+    <w:p>
+      <w:pPr>
         <w:pStyle w:val="Titre2"/>
       </w:pPr>
-      <w:bookmarkStart w:id="6" w:name="_Toc516091816"/>
+      <w:bookmarkStart w:id="8" w:name="_Toc516141931"/>
       <w:r>
+        <w:lastRenderedPageBreak/>
         <w:t xml:space="preserve">Client lourd pour les usagers – </w:t>
       </w:r>
       <w:proofErr w:type="spellStart"/>
       <w:r>
         <w:t>SpacelibUsagerCL</w:t>
       </w:r>
-      <w:bookmarkEnd w:id="6"/>
+      <w:bookmarkEnd w:id="8"/>
       <w:proofErr w:type="spellEnd"/>
     </w:p>
     <w:p>
       <w:pPr>
         <w:pStyle w:val="Titre3"/>
       </w:pPr>
-      <w:bookmarkStart w:id="7" w:name="_Toc516091817"/>
+      <w:bookmarkStart w:id="9" w:name="_Toc516141932"/>
       <w:r>
         <w:t>Diagramme de cas d'utilisation</w:t>
       </w:r>
-      <w:bookmarkEnd w:id="7"/>
+      <w:bookmarkEnd w:id="9"/>
     </w:p>
     <w:p/>
     <w:p>
@@ -3327,7 +2878,6 @@
         <w:rPr>
           <w:noProof/>
         </w:rPr>
-        <w:lastRenderedPageBreak/>
         <w:drawing>
           <wp:inline distT="0" distB="0" distL="0" distR="0">
             <wp:extent cx="5753100" cy="3362325"/>
@@ -3378,50 +2928,42 @@
         </w:drawing>
       </w:r>
     </w:p>
-    <w:p/>
     <w:p>
       <w:pPr>
         <w:pStyle w:val="Titre3"/>
       </w:pPr>
-      <w:bookmarkStart w:id="8" w:name="_Toc516091818"/>
-      <w:r>
-        <w:t xml:space="preserve">Diagramme </w:t>
-      </w:r>
-      <w:r>
-        <w:t>de classes</w:t>
-      </w:r>
-      <w:bookmarkEnd w:id="8"/>
     </w:p>
     <w:p>
       <w:pPr>
         <w:pStyle w:val="Titre3"/>
       </w:pPr>
-      <w:bookmarkStart w:id="9" w:name="_Toc516091819"/>
+      <w:bookmarkStart w:id="10" w:name="_Toc516141933"/>
       <w:r>
         <w:t>Diagramme de séquences</w:t>
-      </w:r>
-      <w:bookmarkEnd w:id="9"/>
-    </w:p>
-    <w:p>
-      <w:pPr>
-        <w:pStyle w:val="Titre3"/>
-      </w:pPr>
-      <w:bookmarkStart w:id="10" w:name="_Toc516091820"/>
-      <w:r>
-        <w:t xml:space="preserve">Diagramme de </w:t>
-      </w:r>
-      <w:r>
-        <w:t>composants</w:t>
       </w:r>
       <w:bookmarkEnd w:id="10"/>
     </w:p>
     <w:p/>
     <w:p>
       <w:pPr>
+        <w:rPr>
+          <w:rFonts w:asciiTheme="majorHAnsi" w:hAnsiTheme="majorHAnsi"/>
+          <w:color w:val="438086" w:themeColor="accent2"/>
+          <w:sz w:val="28"/>
+          <w:szCs w:val="28"/>
+        </w:rPr>
+      </w:pPr>
+      <w:r>
+        <w:br w:type="page"/>
+      </w:r>
+    </w:p>
+    <w:p>
+      <w:pPr>
         <w:pStyle w:val="Titre2"/>
       </w:pPr>
-      <w:bookmarkStart w:id="11" w:name="_Toc516091821"/>
+      <w:bookmarkStart w:id="11" w:name="_Toc516141934"/>
       <w:r>
+        <w:lastRenderedPageBreak/>
         <w:t xml:space="preserve">Client web pour les mécaniciens </w:t>
       </w:r>
       <w:r>
@@ -3441,7 +2983,7 @@
       <w:pPr>
         <w:pStyle w:val="Titre3"/>
       </w:pPr>
-      <w:bookmarkStart w:id="12" w:name="_Toc516091822"/>
+      <w:bookmarkStart w:id="12" w:name="_Toc516141935"/>
       <w:r>
         <w:t>Diagramme de cas d'utilisation</w:t>
       </w:r>
@@ -3504,42 +3046,20 @@
       </w:r>
     </w:p>
     <w:p/>
-    <w:p/>
     <w:p>
       <w:pPr>
         <w:pStyle w:val="Titre3"/>
       </w:pPr>
-      <w:bookmarkStart w:id="13" w:name="_Toc516091823"/>
-      <w:r>
-        <w:t xml:space="preserve">Diagramme </w:t>
-      </w:r>
-      <w:r>
-        <w:t>de classes</w:t>
-      </w:r>
-      <w:bookmarkEnd w:id="13"/>
     </w:p>
     <w:p>
       <w:pPr>
         <w:pStyle w:val="Titre3"/>
       </w:pPr>
-      <w:bookmarkStart w:id="14" w:name="_Toc516091824"/>
+      <w:bookmarkStart w:id="13" w:name="_Toc516141936"/>
       <w:r>
         <w:t>Diagramme de séquences</w:t>
       </w:r>
-      <w:bookmarkEnd w:id="14"/>
-    </w:p>
-    <w:p>
-      <w:pPr>
-        <w:pStyle w:val="Titre3"/>
-      </w:pPr>
-      <w:bookmarkStart w:id="15" w:name="_Toc516091825"/>
-      <w:r>
-        <w:t xml:space="preserve">Diagramme de </w:t>
-      </w:r>
-      <w:r>
-        <w:t>composants</w:t>
-      </w:r>
-      <w:bookmarkEnd w:id="15"/>
+      <w:bookmarkEnd w:id="13"/>
     </w:p>
     <w:p/>
     <w:p/>
@@ -3554,7 +3074,6 @@
           <w:szCs w:val="32"/>
         </w:rPr>
       </w:pPr>
-      <w:bookmarkStart w:id="16" w:name="_Toc516091826"/>
       <w:r>
         <w:rPr>
           <w:b/>
@@ -3569,6 +3088,7 @@
           <w:b/>
         </w:rPr>
       </w:pPr>
+      <w:bookmarkStart w:id="14" w:name="_Toc516141937"/>
       <w:proofErr w:type="spellStart"/>
       <w:r>
         <w:rPr>
@@ -3584,13 +3104,13 @@
         </w:rPr>
         <w:t xml:space="preserve"> v2 : Le voyage en toute sérénité</w:t>
       </w:r>
-      <w:bookmarkEnd w:id="16"/>
+      <w:bookmarkEnd w:id="14"/>
     </w:p>
     <w:p>
       <w:pPr>
         <w:pStyle w:val="Titre2"/>
       </w:pPr>
-      <w:bookmarkStart w:id="17" w:name="_Toc516091827"/>
+      <w:bookmarkStart w:id="15" w:name="_Toc516141938"/>
       <w:r>
         <w:t xml:space="preserve">Client web pour les usagers – </w:t>
       </w:r>
@@ -3598,18 +3118,18 @@
       <w:r>
         <w:t>SpacelibUsagerCW</w:t>
       </w:r>
-      <w:bookmarkEnd w:id="17"/>
+      <w:bookmarkEnd w:id="15"/>
       <w:proofErr w:type="spellEnd"/>
     </w:p>
     <w:p>
       <w:pPr>
         <w:pStyle w:val="Titre3"/>
       </w:pPr>
-      <w:bookmarkStart w:id="18" w:name="_Toc516091828"/>
+      <w:bookmarkStart w:id="16" w:name="_Toc516141939"/>
       <w:r>
         <w:t>Diagramme de cas d'utilisation</w:t>
       </w:r>
-      <w:bookmarkEnd w:id="18"/>
+      <w:bookmarkEnd w:id="16"/>
     </w:p>
     <w:p/>
     <w:p>
@@ -3668,44 +3188,16 @@
       </w:r>
     </w:p>
     <w:p/>
-    <w:p/>
     <w:p>
       <w:pPr>
         <w:pStyle w:val="Titre3"/>
       </w:pPr>
-      <w:bookmarkStart w:id="19" w:name="_Toc516091829"/>
-      <w:r>
-        <w:t xml:space="preserve">Diagramme </w:t>
-      </w:r>
-      <w:r>
-        <w:t>de classes</w:t>
-      </w:r>
-      <w:bookmarkEnd w:id="19"/>
-    </w:p>
-    <w:p>
-      <w:pPr>
-        <w:pStyle w:val="Titre3"/>
-      </w:pPr>
-      <w:bookmarkStart w:id="20" w:name="_Toc516091830"/>
+      <w:bookmarkStart w:id="17" w:name="_Toc516141940"/>
       <w:r>
         <w:t>Diagramme de séquences</w:t>
       </w:r>
-      <w:bookmarkEnd w:id="20"/>
+      <w:bookmarkEnd w:id="17"/>
     </w:p>
-    <w:p>
-      <w:pPr>
-        <w:pStyle w:val="Titre3"/>
-      </w:pPr>
-      <w:bookmarkStart w:id="21" w:name="_Toc516091831"/>
-      <w:r>
-        <w:t xml:space="preserve">Diagramme de </w:t>
-      </w:r>
-      <w:r>
-        <w:t>composants</w:t>
-      </w:r>
-      <w:bookmarkEnd w:id="21"/>
-    </w:p>
-    <w:p/>
     <w:p/>
     <w:p/>
     <w:p>
@@ -3718,7 +3210,6 @@
           <w:szCs w:val="32"/>
         </w:rPr>
       </w:pPr>
-      <w:bookmarkStart w:id="22" w:name="_Toc516091832"/>
       <w:r>
         <w:rPr>
           <w:b/>
@@ -3733,6 +3224,7 @@
           <w:b/>
         </w:rPr>
       </w:pPr>
+      <w:bookmarkStart w:id="18" w:name="_Toc516141941"/>
       <w:proofErr w:type="spellStart"/>
       <w:r>
         <w:rPr>
@@ -3748,13 +3240,13 @@
         </w:rPr>
         <w:t xml:space="preserve"> v3 : Un peu d’intelligence</w:t>
       </w:r>
-      <w:bookmarkEnd w:id="22"/>
+      <w:bookmarkEnd w:id="18"/>
     </w:p>
     <w:p>
       <w:pPr>
         <w:pStyle w:val="Titre2"/>
       </w:pPr>
-      <w:bookmarkStart w:id="23" w:name="_Toc516091833"/>
+      <w:bookmarkStart w:id="19" w:name="_Toc516141942"/>
       <w:r>
         <w:t xml:space="preserve">Client web pour les conducteurs – </w:t>
       </w:r>
@@ -3762,23 +3254,21 @@
       <w:r>
         <w:t>SpacelibConducteurCW</w:t>
       </w:r>
-      <w:bookmarkEnd w:id="23"/>
+      <w:bookmarkEnd w:id="19"/>
       <w:proofErr w:type="spellEnd"/>
     </w:p>
     <w:p>
       <w:pPr>
         <w:pStyle w:val="Titre3"/>
       </w:pPr>
-      <w:bookmarkStart w:id="24" w:name="_Toc516091834"/>
+      <w:bookmarkStart w:id="20" w:name="_Toc516141943"/>
       <w:r>
         <w:t>Diagramme de cas d'utilisation</w:t>
       </w:r>
-      <w:bookmarkEnd w:id="24"/>
+      <w:bookmarkEnd w:id="20"/>
     </w:p>
     <w:p/>
     <w:p>
-      <w:bookmarkStart w:id="25" w:name="_GoBack"/>
-      <w:bookmarkEnd w:id="25"/>
       <w:r>
         <w:rPr>
           <w:noProof/>
@@ -3833,42 +3323,15 @@
         </w:drawing>
       </w:r>
     </w:p>
-    <w:p/>
     <w:p>
       <w:pPr>
         <w:pStyle w:val="Titre3"/>
       </w:pPr>
-      <w:bookmarkStart w:id="26" w:name="_Toc516091835"/>
-      <w:r>
-        <w:t xml:space="preserve">Diagramme </w:t>
-      </w:r>
-      <w:r>
-        <w:t>de classes</w:t>
-      </w:r>
-      <w:bookmarkEnd w:id="26"/>
-    </w:p>
-    <w:p>
-      <w:pPr>
-        <w:pStyle w:val="Titre3"/>
-      </w:pPr>
-      <w:bookmarkStart w:id="27" w:name="_Toc516091836"/>
+      <w:bookmarkStart w:id="21" w:name="_Toc516141944"/>
       <w:r>
         <w:t>Diagramme de séquences</w:t>
       </w:r>
-      <w:bookmarkEnd w:id="27"/>
-    </w:p>
-    <w:p>
-      <w:pPr>
-        <w:pStyle w:val="Titre3"/>
-      </w:pPr>
-      <w:bookmarkStart w:id="28" w:name="_Toc516091837"/>
-      <w:r>
-        <w:t xml:space="preserve">Diagramme de </w:t>
-      </w:r>
-      <w:r>
-        <w:t>composants</w:t>
-      </w:r>
-      <w:bookmarkEnd w:id="28"/>
+      <w:bookmarkEnd w:id="21"/>
     </w:p>
     <w:p/>
     <w:p/>
@@ -7425,7 +6888,7 @@
   </w:compat>
   <w:rsids>
     <w:rsidRoot w:val="00801869"/>
-    <w:rsid w:val="005A6FE6"/>
+    <w:rsid w:val="007B638B"/>
     <w:rsid w:val="00801869"/>
     <w:rsid w:val="00A61442"/>
   </w:rsids>
@@ -8339,7 +7802,7 @@
 </file>
 
 <file path=customXml/itemProps4.xml><?xml version="1.0" encoding="utf-8"?>
-<ds:datastoreItem xmlns:ds="http://schemas.openxmlformats.org/officeDocument/2006/customXml" ds:itemID="{82E96FBF-5BBD-44AB-BEDC-12BD2614CE16}">
+<ds:datastoreItem xmlns:ds="http://schemas.openxmlformats.org/officeDocument/2006/customXml" ds:itemID="{A9D3F3BF-2AB4-4C78-8BC7-3EA5E315FD5C}">
   <ds:schemaRefs>
     <ds:schemaRef ds:uri="http://schemas.openxmlformats.org/officeDocument/2006/bibliography"/>
   </ds:schemaRefs>

</xml_diff>

<commit_message>
DSE + correction erreur réservation voyage / transfert
</commit_message>
<xml_diff>
--- a/ProjetDocumentation/DossierConception_Spacelib.docx
+++ b/ProjetDocumentation/DossierConception_Spacelib.docx
@@ -1169,7 +1169,7 @@
             </w:rPr>
             <w:fldChar w:fldCharType="separate"/>
           </w:r>
-          <w:hyperlink w:anchor="_Toc516262931" w:history="1">
+          <w:hyperlink w:anchor="_Toc516600866" w:history="1">
             <w:r>
               <w:rPr>
                 <w:rStyle w:val="Lienhypertexte"/>
@@ -1197,7 +1197,7 @@
                 <w:noProof/>
                 <w:webHidden/>
               </w:rPr>
-              <w:instrText xml:space="preserve"> PAGEREF _Toc516262931 \h </w:instrText>
+              <w:instrText xml:space="preserve"> PAGEREF _Toc516600866 \h </w:instrText>
             </w:r>
             <w:r>
               <w:rPr>
@@ -1240,7 +1240,7 @@
               <w:szCs w:val="22"/>
             </w:rPr>
           </w:pPr>
-          <w:hyperlink w:anchor="_Toc516262932" w:history="1">
+          <w:hyperlink w:anchor="_Toc516600867" w:history="1">
             <w:r>
               <w:rPr>
                 <w:rStyle w:val="Lienhypertexte"/>
@@ -1267,7 +1267,7 @@
                 <w:noProof/>
                 <w:webHidden/>
               </w:rPr>
-              <w:instrText xml:space="preserve"> PAGEREF _Toc516262932 \h </w:instrText>
+              <w:instrText xml:space="preserve"> PAGEREF _Toc516600867 \h </w:instrText>
             </w:r>
             <w:r>
               <w:rPr>
@@ -1310,7 +1310,7 @@
               <w:szCs w:val="22"/>
             </w:rPr>
           </w:pPr>
-          <w:hyperlink w:anchor="_Toc516262933" w:history="1">
+          <w:hyperlink w:anchor="_Toc516600868" w:history="1">
             <w:r>
               <w:rPr>
                 <w:rStyle w:val="Lienhypertexte"/>
@@ -1337,7 +1337,7 @@
                 <w:noProof/>
                 <w:webHidden/>
               </w:rPr>
-              <w:instrText xml:space="preserve"> PAGEREF _Toc516262933 \h </w:instrText>
+              <w:instrText xml:space="preserve"> PAGEREF _Toc516600868 \h </w:instrText>
             </w:r>
             <w:r>
               <w:rPr>
@@ -1380,7 +1380,7 @@
               <w:szCs w:val="22"/>
             </w:rPr>
           </w:pPr>
-          <w:hyperlink w:anchor="_Toc516262934" w:history="1">
+          <w:hyperlink w:anchor="_Toc516600869" w:history="1">
             <w:r>
               <w:rPr>
                 <w:rStyle w:val="Lienhypertexte"/>
@@ -1407,7 +1407,7 @@
                 <w:noProof/>
                 <w:webHidden/>
               </w:rPr>
-              <w:instrText xml:space="preserve"> PAGEREF _Toc516262934 \h </w:instrText>
+              <w:instrText xml:space="preserve"> PAGEREF _Toc516600869 \h </w:instrText>
             </w:r>
             <w:r>
               <w:rPr>
@@ -1450,7 +1450,7 @@
               <w:szCs w:val="22"/>
             </w:rPr>
           </w:pPr>
-          <w:hyperlink w:anchor="_Toc516262935" w:history="1">
+          <w:hyperlink w:anchor="_Toc516600870" w:history="1">
             <w:r>
               <w:rPr>
                 <w:rStyle w:val="Lienhypertexte"/>
@@ -1478,7 +1478,7 @@
                 <w:noProof/>
                 <w:webHidden/>
               </w:rPr>
-              <w:instrText xml:space="preserve"> PAGEREF _Toc516262935 \h </w:instrText>
+              <w:instrText xml:space="preserve"> PAGEREF _Toc516600870 \h </w:instrText>
             </w:r>
             <w:r>
               <w:rPr>
@@ -1521,7 +1521,7 @@
               <w:szCs w:val="22"/>
             </w:rPr>
           </w:pPr>
-          <w:hyperlink w:anchor="_Toc516262936" w:history="1">
+          <w:hyperlink w:anchor="_Toc516600871" w:history="1">
             <w:r>
               <w:rPr>
                 <w:rStyle w:val="Lienhypertexte"/>
@@ -1548,7 +1548,7 @@
                 <w:noProof/>
                 <w:webHidden/>
               </w:rPr>
-              <w:instrText xml:space="preserve"> PAGEREF _Toc516262936 \h </w:instrText>
+              <w:instrText xml:space="preserve"> PAGEREF _Toc516600871 \h </w:instrText>
             </w:r>
             <w:r>
               <w:rPr>
@@ -1592,7 +1592,7 @@
               <w:szCs w:val="22"/>
             </w:rPr>
           </w:pPr>
-          <w:hyperlink w:anchor="_Toc516262937" w:history="1">
+          <w:hyperlink w:anchor="_Toc516600872" w:history="1">
             <w:r>
               <w:rPr>
                 <w:rStyle w:val="Lienhypertexte"/>
@@ -1619,7 +1619,7 @@
                 <w:noProof/>
                 <w:webHidden/>
               </w:rPr>
-              <w:instrText xml:space="preserve"> PAGEREF _Toc516262937 \h </w:instrText>
+              <w:instrText xml:space="preserve"> PAGEREF _Toc516600872 \h </w:instrText>
             </w:r>
             <w:r>
               <w:rPr>
@@ -1663,7 +1663,7 @@
               <w:szCs w:val="22"/>
             </w:rPr>
           </w:pPr>
-          <w:hyperlink w:anchor="_Toc516262938" w:history="1">
+          <w:hyperlink w:anchor="_Toc516600873" w:history="1">
             <w:r>
               <w:rPr>
                 <w:rStyle w:val="Lienhypertexte"/>
@@ -1690,7 +1690,7 @@
                 <w:noProof/>
                 <w:webHidden/>
               </w:rPr>
-              <w:instrText xml:space="preserve"> PAGEREF _Toc516262938 \h </w:instrText>
+              <w:instrText xml:space="preserve"> PAGEREF _Toc516600873 \h </w:instrText>
             </w:r>
             <w:r>
               <w:rPr>
@@ -1733,7 +1733,7 @@
               <w:szCs w:val="22"/>
             </w:rPr>
           </w:pPr>
-          <w:hyperlink w:anchor="_Toc516262939" w:history="1">
+          <w:hyperlink w:anchor="_Toc516600874" w:history="1">
             <w:r>
               <w:rPr>
                 <w:rStyle w:val="Lienhypertexte"/>
@@ -1760,7 +1760,7 @@
                 <w:noProof/>
                 <w:webHidden/>
               </w:rPr>
-              <w:instrText xml:space="preserve"> PAGEREF _Toc516262939 \h </w:instrText>
+              <w:instrText xml:space="preserve"> PAGEREF _Toc516600874 \h </w:instrText>
             </w:r>
             <w:r>
               <w:rPr>
@@ -1804,7 +1804,7 @@
               <w:szCs w:val="22"/>
             </w:rPr>
           </w:pPr>
-          <w:hyperlink w:anchor="_Toc516262940" w:history="1">
+          <w:hyperlink w:anchor="_Toc516600875" w:history="1">
             <w:r>
               <w:rPr>
                 <w:rStyle w:val="Lienhypertexte"/>
@@ -1831,7 +1831,7 @@
                 <w:noProof/>
                 <w:webHidden/>
               </w:rPr>
-              <w:instrText xml:space="preserve"> PAGEREF _Toc516262940 \h </w:instrText>
+              <w:instrText xml:space="preserve"> PAGEREF _Toc516600875 \h </w:instrText>
             </w:r>
             <w:r>
               <w:rPr>
@@ -1875,7 +1875,7 @@
               <w:szCs w:val="22"/>
             </w:rPr>
           </w:pPr>
-          <w:hyperlink w:anchor="_Toc516262941" w:history="1">
+          <w:hyperlink w:anchor="_Toc516600876" w:history="1">
             <w:r>
               <w:rPr>
                 <w:rStyle w:val="Lienhypertexte"/>
@@ -1902,7 +1902,7 @@
                 <w:noProof/>
                 <w:webHidden/>
               </w:rPr>
-              <w:instrText xml:space="preserve"> PAGEREF _Toc516262941 \h </w:instrText>
+              <w:instrText xml:space="preserve"> PAGEREF _Toc516600876 \h </w:instrText>
             </w:r>
             <w:r>
               <w:rPr>
@@ -1922,7 +1922,7 @@
                 <w:noProof/>
                 <w:webHidden/>
               </w:rPr>
-              <w:t>6</w:t>
+              <w:t>0</w:t>
             </w:r>
             <w:r>
               <w:rPr>
@@ -1945,7 +1945,7 @@
               <w:szCs w:val="22"/>
             </w:rPr>
           </w:pPr>
-          <w:hyperlink w:anchor="_Toc516262942" w:history="1">
+          <w:hyperlink w:anchor="_Toc516600877" w:history="1">
             <w:r>
               <w:rPr>
                 <w:rStyle w:val="Lienhypertexte"/>
@@ -1972,7 +1972,7 @@
                 <w:noProof/>
                 <w:webHidden/>
               </w:rPr>
-              <w:instrText xml:space="preserve"> PAGEREF _Toc516262942 \h </w:instrText>
+              <w:instrText xml:space="preserve"> PAGEREF _Toc516600877 \h </w:instrText>
             </w:r>
             <w:r>
               <w:rPr>
@@ -1992,7 +1992,7 @@
                 <w:noProof/>
                 <w:webHidden/>
               </w:rPr>
-              <w:t>7</w:t>
+              <w:t>1</w:t>
             </w:r>
             <w:r>
               <w:rPr>
@@ -2016,7 +2016,7 @@
               <w:szCs w:val="22"/>
             </w:rPr>
           </w:pPr>
-          <w:hyperlink w:anchor="_Toc516262943" w:history="1">
+          <w:hyperlink w:anchor="_Toc516600878" w:history="1">
             <w:r>
               <w:rPr>
                 <w:rStyle w:val="Lienhypertexte"/>
@@ -2043,7 +2043,7 @@
                 <w:noProof/>
                 <w:webHidden/>
               </w:rPr>
-              <w:instrText xml:space="preserve"> PAGEREF _Toc516262943 \h </w:instrText>
+              <w:instrText xml:space="preserve"> PAGEREF _Toc516600878 \h </w:instrText>
             </w:r>
             <w:r>
               <w:rPr>
@@ -2063,7 +2063,7 @@
                 <w:noProof/>
                 <w:webHidden/>
               </w:rPr>
-              <w:t>7</w:t>
+              <w:t>1</w:t>
             </w:r>
             <w:r>
               <w:rPr>
@@ -2087,7 +2087,7 @@
               <w:szCs w:val="22"/>
             </w:rPr>
           </w:pPr>
-          <w:hyperlink w:anchor="_Toc516262944" w:history="1">
+          <w:hyperlink w:anchor="_Toc516600879" w:history="1">
             <w:r>
               <w:rPr>
                 <w:rStyle w:val="Lienhypertexte"/>
@@ -2114,7 +2114,7 @@
                 <w:noProof/>
                 <w:webHidden/>
               </w:rPr>
-              <w:instrText xml:space="preserve"> PAGEREF _Toc516262944 \h </w:instrText>
+              <w:instrText xml:space="preserve"> PAGEREF _Toc516600879 \h </w:instrText>
             </w:r>
             <w:r>
               <w:rPr>
@@ -2134,7 +2134,7 @@
                 <w:noProof/>
                 <w:webHidden/>
               </w:rPr>
-              <w:t>8</w:t>
+              <w:t>2</w:t>
             </w:r>
             <w:r>
               <w:rPr>
@@ -2157,7 +2157,7 @@
               <w:szCs w:val="22"/>
             </w:rPr>
           </w:pPr>
-          <w:hyperlink w:anchor="_Toc516262945" w:history="1">
+          <w:hyperlink w:anchor="_Toc516600880" w:history="1">
             <w:r>
               <w:rPr>
                 <w:rStyle w:val="Lienhypertexte"/>
@@ -2185,7 +2185,7 @@
                 <w:noProof/>
                 <w:webHidden/>
               </w:rPr>
-              <w:instrText xml:space="preserve"> PAGEREF _Toc516262945 \h </w:instrText>
+              <w:instrText xml:space="preserve"> PAGEREF _Toc516600880 \h </w:instrText>
             </w:r>
             <w:r>
               <w:rPr>
@@ -2205,7 +2205,7 @@
                 <w:noProof/>
                 <w:webHidden/>
               </w:rPr>
-              <w:t>9</w:t>
+              <w:t>3</w:t>
             </w:r>
             <w:r>
               <w:rPr>
@@ -2228,7 +2228,7 @@
               <w:szCs w:val="22"/>
             </w:rPr>
           </w:pPr>
-          <w:hyperlink w:anchor="_Toc516262946" w:history="1">
+          <w:hyperlink w:anchor="_Toc516600881" w:history="1">
             <w:r>
               <w:rPr>
                 <w:rStyle w:val="Lienhypertexte"/>
@@ -2255,7 +2255,7 @@
                 <w:noProof/>
                 <w:webHidden/>
               </w:rPr>
-              <w:instrText xml:space="preserve"> PAGEREF _Toc516262946 \h </w:instrText>
+              <w:instrText xml:space="preserve"> PAGEREF _Toc516600881 \h </w:instrText>
             </w:r>
             <w:r>
               <w:rPr>
@@ -2275,7 +2275,7 @@
                 <w:noProof/>
                 <w:webHidden/>
               </w:rPr>
-              <w:t>9</w:t>
+              <w:t>3</w:t>
             </w:r>
             <w:r>
               <w:rPr>
@@ -2299,7 +2299,7 @@
               <w:szCs w:val="22"/>
             </w:rPr>
           </w:pPr>
-          <w:hyperlink w:anchor="_Toc516262947" w:history="1">
+          <w:hyperlink w:anchor="_Toc516600882" w:history="1">
             <w:r>
               <w:rPr>
                 <w:rStyle w:val="Lienhypertexte"/>
@@ -2326,7 +2326,7 @@
                 <w:noProof/>
                 <w:webHidden/>
               </w:rPr>
-              <w:instrText xml:space="preserve"> PAGEREF _Toc516262947 \h </w:instrText>
+              <w:instrText xml:space="preserve"> PAGEREF _Toc516600882 \h </w:instrText>
             </w:r>
             <w:r>
               <w:rPr>
@@ -2346,7 +2346,7 @@
                 <w:noProof/>
                 <w:webHidden/>
               </w:rPr>
-              <w:t>9</w:t>
+              <w:t>3</w:t>
             </w:r>
             <w:r>
               <w:rPr>
@@ -2370,7 +2370,7 @@
               <w:szCs w:val="22"/>
             </w:rPr>
           </w:pPr>
-          <w:hyperlink w:anchor="_Toc516262948" w:history="1">
+          <w:hyperlink w:anchor="_Toc516600883" w:history="1">
             <w:r>
               <w:rPr>
                 <w:rStyle w:val="Lienhypertexte"/>
@@ -2397,7 +2397,7 @@
                 <w:noProof/>
                 <w:webHidden/>
               </w:rPr>
-              <w:instrText xml:space="preserve"> PAGEREF _Toc516262948 \h </w:instrText>
+              <w:instrText xml:space="preserve"> PAGEREF _Toc516600883 \h </w:instrText>
             </w:r>
             <w:r>
               <w:rPr>
@@ -2417,7 +2417,7 @@
                 <w:noProof/>
                 <w:webHidden/>
               </w:rPr>
-              <w:t>10</w:t>
+              <w:t>4</w:t>
             </w:r>
             <w:r>
               <w:rPr>
@@ -2440,7 +2440,7 @@
               <w:szCs w:val="22"/>
             </w:rPr>
           </w:pPr>
-          <w:hyperlink w:anchor="_Toc516262949" w:history="1">
+          <w:hyperlink w:anchor="_Toc516600884" w:history="1">
             <w:r>
               <w:rPr>
                 <w:rStyle w:val="Lienhypertexte"/>
@@ -2468,7 +2468,7 @@
                 <w:noProof/>
                 <w:webHidden/>
               </w:rPr>
-              <w:instrText xml:space="preserve"> PAGEREF _Toc516262949 \h </w:instrText>
+              <w:instrText xml:space="preserve"> PAGEREF _Toc516600884 \h </w:instrText>
             </w:r>
             <w:r>
               <w:rPr>
@@ -2488,7 +2488,7 @@
                 <w:noProof/>
                 <w:webHidden/>
               </w:rPr>
-              <w:t>11</w:t>
+              <w:t>6</w:t>
             </w:r>
             <w:r>
               <w:rPr>
@@ -2511,7 +2511,7 @@
               <w:szCs w:val="22"/>
             </w:rPr>
           </w:pPr>
-          <w:hyperlink w:anchor="_Toc516262950" w:history="1">
+          <w:hyperlink w:anchor="_Toc516600885" w:history="1">
             <w:r>
               <w:rPr>
                 <w:rStyle w:val="Lienhypertexte"/>
@@ -2538,7 +2538,7 @@
                 <w:noProof/>
                 <w:webHidden/>
               </w:rPr>
-              <w:instrText xml:space="preserve"> PAGEREF _Toc516262950 \h </w:instrText>
+              <w:instrText xml:space="preserve"> PAGEREF _Toc516600885 \h </w:instrText>
             </w:r>
             <w:r>
               <w:rPr>
@@ -2558,7 +2558,7 @@
                 <w:noProof/>
                 <w:webHidden/>
               </w:rPr>
-              <w:t>11</w:t>
+              <w:t>6</w:t>
             </w:r>
             <w:r>
               <w:rPr>
@@ -2582,7 +2582,7 @@
               <w:szCs w:val="22"/>
             </w:rPr>
           </w:pPr>
-          <w:hyperlink w:anchor="_Toc516262951" w:history="1">
+          <w:hyperlink w:anchor="_Toc516600886" w:history="1">
             <w:r>
               <w:rPr>
                 <w:rStyle w:val="Lienhypertexte"/>
@@ -2609,7 +2609,7 @@
                 <w:noProof/>
                 <w:webHidden/>
               </w:rPr>
-              <w:instrText xml:space="preserve"> PAGEREF _Toc516262951 \h </w:instrText>
+              <w:instrText xml:space="preserve"> PAGEREF _Toc516600886 \h </w:instrText>
             </w:r>
             <w:r>
               <w:rPr>
@@ -2629,7 +2629,7 @@
                 <w:noProof/>
                 <w:webHidden/>
               </w:rPr>
-              <w:t>11</w:t>
+              <w:t>6</w:t>
             </w:r>
             <w:r>
               <w:rPr>
@@ -2653,7 +2653,7 @@
               <w:szCs w:val="22"/>
             </w:rPr>
           </w:pPr>
-          <w:hyperlink w:anchor="_Toc516262952" w:history="1">
+          <w:hyperlink w:anchor="_Toc516600887" w:history="1">
             <w:r>
               <w:rPr>
                 <w:rStyle w:val="Lienhypertexte"/>
@@ -2680,7 +2680,7 @@
                 <w:noProof/>
                 <w:webHidden/>
               </w:rPr>
-              <w:instrText xml:space="preserve"> PAGEREF _Toc516262952 \h </w:instrText>
+              <w:instrText xml:space="preserve"> PAGEREF _Toc516600887 \h </w:instrText>
             </w:r>
             <w:r>
               <w:rPr>
@@ -2700,7 +2700,7 @@
                 <w:noProof/>
                 <w:webHidden/>
               </w:rPr>
-              <w:t>12</w:t>
+              <w:t>7</w:t>
             </w:r>
             <w:r>
               <w:rPr>
@@ -2749,7 +2749,7 @@
           <w:b/>
         </w:rPr>
       </w:pPr>
-      <w:bookmarkStart w:id="0" w:name="_Toc516262931"/>
+      <w:bookmarkStart w:id="0" w:name="_Toc516600866"/>
       <w:proofErr w:type="spellStart"/>
       <w:r>
         <w:rPr>
@@ -2784,7 +2784,7 @@
           <w:docGrid w:linePitch="360"/>
         </w:sectPr>
       </w:pPr>
-      <w:bookmarkStart w:id="1" w:name="_Toc516262932"/>
+      <w:bookmarkStart w:id="1" w:name="_Toc516600867"/>
       <w:r>
         <w:rPr>
           <w:noProof/>
@@ -2861,7 +2861,7 @@
       <w:pPr>
         <w:pStyle w:val="Titre2"/>
       </w:pPr>
-      <w:bookmarkStart w:id="2" w:name="_Toc516262933"/>
+      <w:bookmarkStart w:id="2" w:name="_Toc516600868"/>
       <w:r>
         <w:lastRenderedPageBreak/>
         <w:t>Diagramme de composants</w:t>
@@ -2927,7 +2927,7 @@
       <w:pPr>
         <w:pStyle w:val="Titre2"/>
       </w:pPr>
-      <w:bookmarkStart w:id="3" w:name="_Toc516262934"/>
+      <w:bookmarkStart w:id="3" w:name="_Toc516600869"/>
       <w:r>
         <w:lastRenderedPageBreak/>
         <w:t>Diagramme de séquences communs</w:t>
@@ -3175,7 +3175,7 @@
           <w:b/>
         </w:rPr>
       </w:pPr>
-      <w:bookmarkStart w:id="4" w:name="_Toc516262935"/>
+      <w:bookmarkStart w:id="4" w:name="_Toc516600870"/>
       <w:proofErr w:type="spellStart"/>
       <w:r>
         <w:rPr>
@@ -3197,7 +3197,7 @@
       <w:pPr>
         <w:pStyle w:val="Titre2"/>
       </w:pPr>
-      <w:bookmarkStart w:id="5" w:name="_Toc516262936"/>
+      <w:bookmarkStart w:id="5" w:name="_Toc516600871"/>
       <w:r>
         <w:t xml:space="preserve">Client lourd pour les administrateurs – </w:t>
       </w:r>
@@ -3212,7 +3212,7 @@
       <w:pPr>
         <w:pStyle w:val="Titre3"/>
       </w:pPr>
-      <w:bookmarkStart w:id="6" w:name="_Toc516262937"/>
+      <w:bookmarkStart w:id="6" w:name="_Toc516600872"/>
       <w:r>
         <w:t>Diagramme de cas d'utilisation</w:t>
       </w:r>
@@ -3284,7 +3284,7 @@
       <w:pPr>
         <w:pStyle w:val="Titre3"/>
       </w:pPr>
-      <w:bookmarkStart w:id="7" w:name="_Toc516262938"/>
+      <w:bookmarkStart w:id="7" w:name="_Toc516600873"/>
       <w:r>
         <w:lastRenderedPageBreak/>
         <w:t>Diagramme de séquences</w:t>
@@ -3372,7 +3372,7 @@
       <w:pPr>
         <w:pStyle w:val="Titre2"/>
       </w:pPr>
-      <w:bookmarkStart w:id="8" w:name="_Toc516262939"/>
+      <w:bookmarkStart w:id="8" w:name="_Toc516600874"/>
       <w:r>
         <w:lastRenderedPageBreak/>
         <w:t xml:space="preserve">Client lourd pour les usagers – </w:t>
@@ -3388,7 +3388,7 @@
       <w:pPr>
         <w:pStyle w:val="Titre3"/>
       </w:pPr>
-      <w:bookmarkStart w:id="9" w:name="_Toc516262940"/>
+      <w:bookmarkStart w:id="9" w:name="_Toc516600875"/>
       <w:r>
         <w:t>Diagramme de cas d'utilisation</w:t>
       </w:r>
@@ -3461,12 +3461,12 @@
           <w:docGrid w:linePitch="360"/>
         </w:sectPr>
       </w:pPr>
-      <w:bookmarkStart w:id="10" w:name="_Toc516262941"/>
     </w:p>
     <w:p>
       <w:pPr>
         <w:pStyle w:val="Titre3"/>
       </w:pPr>
+      <w:bookmarkStart w:id="10" w:name="_Toc516600876"/>
       <w:r>
         <w:lastRenderedPageBreak/>
         <w:t>Diagramme de séquences</w:t>
@@ -3477,6 +3477,8 @@
       <w:pPr>
         <w:pStyle w:val="Titre4"/>
       </w:pPr>
+      <w:bookmarkStart w:id="11" w:name="_Cas_:_Réserver"/>
+      <w:bookmarkEnd w:id="11"/>
       <w:r>
         <w:t xml:space="preserve">Cas : </w:t>
       </w:r>
@@ -3628,7 +3630,7 @@
       <w:pPr>
         <w:pStyle w:val="Titre2"/>
       </w:pPr>
-      <w:bookmarkStart w:id="11" w:name="_Toc516262942"/>
+      <w:bookmarkStart w:id="12" w:name="_Toc516600877"/>
       <w:r>
         <w:lastRenderedPageBreak/>
         <w:t xml:space="preserve">Client web pour les mécaniciens </w:t>
@@ -3643,18 +3645,18 @@
       <w:r>
         <w:t>SpacelibMecaniciensCW</w:t>
       </w:r>
-      <w:bookmarkEnd w:id="11"/>
+      <w:bookmarkEnd w:id="12"/>
       <w:proofErr w:type="spellEnd"/>
     </w:p>
     <w:p>
       <w:pPr>
         <w:pStyle w:val="Titre3"/>
       </w:pPr>
-      <w:bookmarkStart w:id="12" w:name="_Toc516262943"/>
+      <w:bookmarkStart w:id="13" w:name="_Toc516600878"/>
       <w:r>
         <w:t>Diagramme de cas d'utilisation</w:t>
       </w:r>
-      <w:bookmarkEnd w:id="12"/>
+      <w:bookmarkEnd w:id="13"/>
     </w:p>
     <w:p>
       <w:r>
@@ -3715,12 +3717,12 @@
       <w:pPr>
         <w:pStyle w:val="Titre3"/>
       </w:pPr>
-      <w:bookmarkStart w:id="13" w:name="_Toc516262944"/>
+      <w:bookmarkStart w:id="14" w:name="_Toc516600879"/>
       <w:r>
         <w:lastRenderedPageBreak/>
         <w:t>Diagramme de séquences</w:t>
       </w:r>
-      <w:bookmarkEnd w:id="13"/>
+      <w:bookmarkEnd w:id="14"/>
     </w:p>
     <w:p>
       <w:pPr>
@@ -3730,21 +3732,69 @@
         <w:t>Cas : Choisir navette à réviser</w:t>
       </w:r>
     </w:p>
-    <w:p/>
     <w:p>
+      <w:r>
+        <w:rPr>
+          <w:noProof/>
+        </w:rPr>
+        <w:drawing>
+          <wp:inline distT="0" distB="0" distL="0" distR="0">
+            <wp:extent cx="7323763" cy="5033176"/>
+            <wp:effectExtent l="0" t="0" r="0" b="0"/>
+            <wp:docPr id="11" name="Image 11"/>
+            <wp:cNvGraphicFramePr>
+              <a:graphicFrameLocks xmlns:a="http://schemas.openxmlformats.org/drawingml/2006/main" noChangeAspect="1"/>
+            </wp:cNvGraphicFramePr>
+            <a:graphic xmlns:a="http://schemas.openxmlformats.org/drawingml/2006/main">
+              <a:graphicData uri="http://schemas.openxmlformats.org/drawingml/2006/picture">
+                <pic:pic xmlns:pic="http://schemas.openxmlformats.org/drawingml/2006/picture">
+                  <pic:nvPicPr>
+                    <pic:cNvPr id="0" name="Picture 3"/>
+                    <pic:cNvPicPr>
+                      <a:picLocks noChangeAspect="1" noChangeArrowheads="1"/>
+                    </pic:cNvPicPr>
+                  </pic:nvPicPr>
+                  <pic:blipFill>
+                    <a:blip r:embed="rId28">
+                      <a:extLst>
+                        <a:ext uri="{28A0092B-C50C-407E-A947-70E740481C1C}">
+                          <a14:useLocalDpi xmlns:a14="http://schemas.microsoft.com/office/drawing/2010/main" val="0"/>
+                        </a:ext>
+                      </a:extLst>
+                    </a:blip>
+                    <a:srcRect/>
+                    <a:stretch>
+                      <a:fillRect/>
+                    </a:stretch>
+                  </pic:blipFill>
+                  <pic:spPr bwMode="auto">
+                    <a:xfrm>
+                      <a:off x="0" y="0"/>
+                      <a:ext cx="7347950" cy="5049798"/>
+                    </a:xfrm>
+                    <a:prstGeom prst="rect">
+                      <a:avLst/>
+                    </a:prstGeom>
+                    <a:noFill/>
+                    <a:ln>
+                      <a:noFill/>
+                    </a:ln>
+                  </pic:spPr>
+                </pic:pic>
+              </a:graphicData>
+            </a:graphic>
+          </wp:inline>
+        </w:drawing>
+      </w:r>
+    </w:p>
+    <w:p>
       <w:pPr>
         <w:pStyle w:val="Titre4"/>
       </w:pPr>
       <w:r>
+        <w:lastRenderedPageBreak/>
         <w:t>Cas : Terminer une révision</w:t>
       </w:r>
-    </w:p>
-    <w:p/>
-    <w:p/>
-    <w:p/>
-    <w:p>
-      <w:bookmarkStart w:id="14" w:name="_GoBack"/>
-      <w:bookmarkEnd w:id="14"/>
     </w:p>
     <w:p>
       <w:pPr>
@@ -3756,6 +3806,61 @@
           <w:szCs w:val="32"/>
         </w:rPr>
       </w:pPr>
+      <w:r>
+        <w:rPr>
+          <w:noProof/>
+        </w:rPr>
+        <w:drawing>
+          <wp:inline distT="0" distB="0" distL="0" distR="0">
+            <wp:extent cx="7680610" cy="5406887"/>
+            <wp:effectExtent l="0" t="0" r="0" b="3810"/>
+            <wp:docPr id="12" name="Image 12"/>
+            <wp:cNvGraphicFramePr>
+              <a:graphicFrameLocks xmlns:a="http://schemas.openxmlformats.org/drawingml/2006/main" noChangeAspect="1"/>
+            </wp:cNvGraphicFramePr>
+            <a:graphic xmlns:a="http://schemas.openxmlformats.org/drawingml/2006/main">
+              <a:graphicData uri="http://schemas.openxmlformats.org/drawingml/2006/picture">
+                <pic:pic xmlns:pic="http://schemas.openxmlformats.org/drawingml/2006/picture">
+                  <pic:nvPicPr>
+                    <pic:cNvPr id="0" name="Picture 4"/>
+                    <pic:cNvPicPr>
+                      <a:picLocks noChangeAspect="1" noChangeArrowheads="1"/>
+                    </pic:cNvPicPr>
+                  </pic:nvPicPr>
+                  <pic:blipFill>
+                    <a:blip r:embed="rId29">
+                      <a:extLst>
+                        <a:ext uri="{28A0092B-C50C-407E-A947-70E740481C1C}">
+                          <a14:useLocalDpi xmlns:a14="http://schemas.microsoft.com/office/drawing/2010/main" val="0"/>
+                        </a:ext>
+                      </a:extLst>
+                    </a:blip>
+                    <a:srcRect/>
+                    <a:stretch>
+                      <a:fillRect/>
+                    </a:stretch>
+                  </pic:blipFill>
+                  <pic:spPr bwMode="auto">
+                    <a:xfrm>
+                      <a:off x="0" y="0"/>
+                      <a:ext cx="7698873" cy="5419743"/>
+                    </a:xfrm>
+                    <a:prstGeom prst="rect">
+                      <a:avLst/>
+                    </a:prstGeom>
+                    <a:noFill/>
+                    <a:ln>
+                      <a:noFill/>
+                    </a:ln>
+                  </pic:spPr>
+                </pic:pic>
+              </a:graphicData>
+            </a:graphic>
+          </wp:inline>
+        </w:drawing>
+      </w:r>
+      <w:bookmarkStart w:id="15" w:name="_GoBack"/>
+      <w:bookmarkEnd w:id="15"/>
       <w:r>
         <w:rPr>
           <w:b/>
@@ -3770,7 +3875,7 @@
           <w:b/>
         </w:rPr>
       </w:pPr>
-      <w:bookmarkStart w:id="15" w:name="_Toc516262945"/>
+      <w:bookmarkStart w:id="16" w:name="_Toc516600880"/>
       <w:proofErr w:type="spellStart"/>
       <w:r>
         <w:rPr>
@@ -3786,13 +3891,13 @@
         </w:rPr>
         <w:t xml:space="preserve"> v2 : Le voyage en toute sérénité</w:t>
       </w:r>
-      <w:bookmarkEnd w:id="15"/>
+      <w:bookmarkEnd w:id="16"/>
     </w:p>
     <w:p>
       <w:pPr>
         <w:pStyle w:val="Titre2"/>
       </w:pPr>
-      <w:bookmarkStart w:id="16" w:name="_Toc516262946"/>
+      <w:bookmarkStart w:id="17" w:name="_Toc516600881"/>
       <w:r>
         <w:t xml:space="preserve">Client web pour les usagers – </w:t>
       </w:r>
@@ -3800,18 +3905,18 @@
       <w:r>
         <w:t>SpacelibUsagerCW</w:t>
       </w:r>
-      <w:bookmarkEnd w:id="16"/>
+      <w:bookmarkEnd w:id="17"/>
       <w:proofErr w:type="spellEnd"/>
     </w:p>
     <w:p>
       <w:pPr>
         <w:pStyle w:val="Titre3"/>
       </w:pPr>
-      <w:bookmarkStart w:id="17" w:name="_Toc516262947"/>
+      <w:bookmarkStart w:id="18" w:name="_Toc516600882"/>
       <w:r>
         <w:t>Diagramme de cas d'utilisation</w:t>
       </w:r>
-      <w:bookmarkEnd w:id="17"/>
+      <w:bookmarkEnd w:id="18"/>
     </w:p>
     <w:p>
       <w:r>
@@ -3836,7 +3941,7 @@
                     </pic:cNvPicPr>
                   </pic:nvPicPr>
                   <pic:blipFill>
-                    <a:blip r:embed="rId28">
+                    <a:blip r:embed="rId30">
                       <a:extLst>
                         <a:ext uri="{28A0092B-C50C-407E-A947-70E740481C1C}">
                           <a14:useLocalDpi xmlns:a14="http://schemas.microsoft.com/office/drawing/2010/main" val="0"/>
@@ -3872,13 +3977,144 @@
       <w:pPr>
         <w:pStyle w:val="Titre3"/>
       </w:pPr>
-      <w:bookmarkStart w:id="18" w:name="_Toc516262948"/>
+      <w:bookmarkStart w:id="19" w:name="_Toc516600883"/>
       <w:r>
         <w:lastRenderedPageBreak/>
         <w:t>Diagramme de séquences</w:t>
       </w:r>
-      <w:bookmarkEnd w:id="18"/>
+      <w:bookmarkEnd w:id="19"/>
     </w:p>
+    <w:p>
+      <w:pPr>
+        <w:pStyle w:val="Titre4"/>
+      </w:pPr>
+      <w:r>
+        <w:t xml:space="preserve">Cas : Annuler une réservation </w:t>
+      </w:r>
+    </w:p>
+    <w:p>
+      <w:r>
+        <w:rPr>
+          <w:noProof/>
+        </w:rPr>
+        <w:drawing>
+          <wp:inline distT="0" distB="0" distL="0" distR="0">
+            <wp:extent cx="6282866" cy="5009322"/>
+            <wp:effectExtent l="0" t="0" r="3810" b="1270"/>
+            <wp:docPr id="2" name="Image 2"/>
+            <wp:cNvGraphicFramePr>
+              <a:graphicFrameLocks xmlns:a="http://schemas.openxmlformats.org/drawingml/2006/main" noChangeAspect="1"/>
+            </wp:cNvGraphicFramePr>
+            <a:graphic xmlns:a="http://schemas.openxmlformats.org/drawingml/2006/main">
+              <a:graphicData uri="http://schemas.openxmlformats.org/drawingml/2006/picture">
+                <pic:pic xmlns:pic="http://schemas.openxmlformats.org/drawingml/2006/picture">
+                  <pic:nvPicPr>
+                    <pic:cNvPr id="0" name="Picture 1"/>
+                    <pic:cNvPicPr>
+                      <a:picLocks noChangeAspect="1" noChangeArrowheads="1"/>
+                    </pic:cNvPicPr>
+                  </pic:nvPicPr>
+                  <pic:blipFill rotWithShape="1">
+                    <a:blip r:embed="rId31">
+                      <a:extLst>
+                        <a:ext uri="{28A0092B-C50C-407E-A947-70E740481C1C}">
+                          <a14:useLocalDpi xmlns:a14="http://schemas.microsoft.com/office/drawing/2010/main" val="0"/>
+                        </a:ext>
+                      </a:extLst>
+                    </a:blip>
+                    <a:srcRect b="28540"/>
+                    <a:stretch/>
+                  </pic:blipFill>
+                  <pic:spPr bwMode="auto">
+                    <a:xfrm>
+                      <a:off x="0" y="0"/>
+                      <a:ext cx="6342954" cy="5057230"/>
+                    </a:xfrm>
+                    <a:prstGeom prst="rect">
+                      <a:avLst/>
+                    </a:prstGeom>
+                    <a:noFill/>
+                    <a:ln>
+                      <a:noFill/>
+                    </a:ln>
+                    <a:extLst>
+                      <a:ext uri="{53640926-AAD7-44D8-BBD7-CCE9431645EC}">
+                        <a14:shadowObscured xmlns:a14="http://schemas.microsoft.com/office/drawing/2010/main"/>
+                      </a:ext>
+                    </a:extLst>
+                  </pic:spPr>
+                </pic:pic>
+              </a:graphicData>
+            </a:graphic>
+          </wp:inline>
+        </w:drawing>
+      </w:r>
+    </w:p>
+    <w:p>
+      <w:pPr>
+        <w:pStyle w:val="Titre4"/>
+      </w:pPr>
+      <w:r>
+        <w:lastRenderedPageBreak/>
+        <w:t>Cas : Consulter les stations</w:t>
+      </w:r>
+    </w:p>
+    <w:p>
+      <w:r>
+        <w:rPr>
+          <w:noProof/>
+        </w:rPr>
+        <w:drawing>
+          <wp:inline distT="0" distB="0" distL="0" distR="0">
+            <wp:extent cx="6027089" cy="2673758"/>
+            <wp:effectExtent l="0" t="0" r="0" b="0"/>
+            <wp:docPr id="10" name="Image 10"/>
+            <wp:cNvGraphicFramePr>
+              <a:graphicFrameLocks xmlns:a="http://schemas.openxmlformats.org/drawingml/2006/main" noChangeAspect="1"/>
+            </wp:cNvGraphicFramePr>
+            <a:graphic xmlns:a="http://schemas.openxmlformats.org/drawingml/2006/main">
+              <a:graphicData uri="http://schemas.openxmlformats.org/drawingml/2006/picture">
+                <pic:pic xmlns:pic="http://schemas.openxmlformats.org/drawingml/2006/picture">
+                  <pic:nvPicPr>
+                    <pic:cNvPr id="0" name="Picture 2"/>
+                    <pic:cNvPicPr>
+                      <a:picLocks noChangeAspect="1" noChangeArrowheads="1"/>
+                    </pic:cNvPicPr>
+                  </pic:nvPicPr>
+                  <pic:blipFill>
+                    <a:blip r:embed="rId32">
+                      <a:extLst>
+                        <a:ext uri="{28A0092B-C50C-407E-A947-70E740481C1C}">
+                          <a14:useLocalDpi xmlns:a14="http://schemas.microsoft.com/office/drawing/2010/main" val="0"/>
+                        </a:ext>
+                      </a:extLst>
+                    </a:blip>
+                    <a:srcRect/>
+                    <a:stretch>
+                      <a:fillRect/>
+                    </a:stretch>
+                  </pic:blipFill>
+                  <pic:spPr bwMode="auto">
+                    <a:xfrm>
+                      <a:off x="0" y="0"/>
+                      <a:ext cx="6061046" cy="2688822"/>
+                    </a:xfrm>
+                    <a:prstGeom prst="rect">
+                      <a:avLst/>
+                    </a:prstGeom>
+                    <a:noFill/>
+                    <a:ln>
+                      <a:noFill/>
+                    </a:ln>
+                  </pic:spPr>
+                </pic:pic>
+              </a:graphicData>
+            </a:graphic>
+          </wp:inline>
+        </w:drawing>
+      </w:r>
+    </w:p>
+    <w:p/>
     <w:p>
       <w:pPr>
         <w:pStyle w:val="Titre4"/>
@@ -3887,26 +4123,22 @@
         <w:t>Cas : Réserver un voyage</w:t>
       </w:r>
     </w:p>
-    <w:p/>
     <w:p>
-      <w:pPr>
-        <w:pStyle w:val="Titre4"/>
-      </w:pPr>
       <w:r>
-        <w:t xml:space="preserve">Cas : Annuler une réservation </w:t>
+        <w:t xml:space="preserve">Identique au </w:t>
+      </w:r>
+      <w:hyperlink w:anchor="_Cas_:_Réserver" w:history="1">
+        <w:r>
+          <w:rPr>
+            <w:rStyle w:val="Lienhypertexte"/>
+          </w:rPr>
+          <w:t>DSE « Réserver un voyage »</w:t>
+        </w:r>
+      </w:hyperlink>
+      <w:r>
+        <w:t xml:space="preserve"> du client lourd Usager.</w:t>
       </w:r>
     </w:p>
-    <w:p/>
-    <w:p>
-      <w:pPr>
-        <w:pStyle w:val="Titre4"/>
-      </w:pPr>
-      <w:r>
-        <w:t>Cas : Consulter les stations</w:t>
-      </w:r>
-    </w:p>
-    <w:p/>
-    <w:p/>
     <w:p/>
     <w:p>
       <w:pPr>
@@ -3932,7 +4164,7 @@
           <w:b/>
         </w:rPr>
       </w:pPr>
-      <w:bookmarkStart w:id="19" w:name="_Toc516262949"/>
+      <w:bookmarkStart w:id="20" w:name="_Toc516600884"/>
       <w:proofErr w:type="spellStart"/>
       <w:r>
         <w:rPr>
@@ -3948,13 +4180,13 @@
         </w:rPr>
         <w:t xml:space="preserve"> v3 : Un peu d’intelligence</w:t>
       </w:r>
-      <w:bookmarkEnd w:id="19"/>
+      <w:bookmarkEnd w:id="20"/>
     </w:p>
     <w:p>
       <w:pPr>
         <w:pStyle w:val="Titre2"/>
       </w:pPr>
-      <w:bookmarkStart w:id="20" w:name="_Toc516262950"/>
+      <w:bookmarkStart w:id="21" w:name="_Toc516600885"/>
       <w:r>
         <w:t xml:space="preserve">Client web pour les conducteurs – </w:t>
       </w:r>
@@ -3962,18 +4194,18 @@
       <w:r>
         <w:t>SpacelibConducteurCW</w:t>
       </w:r>
-      <w:bookmarkEnd w:id="20"/>
+      <w:bookmarkEnd w:id="21"/>
       <w:proofErr w:type="spellEnd"/>
     </w:p>
     <w:p>
       <w:pPr>
         <w:pStyle w:val="Titre3"/>
       </w:pPr>
-      <w:bookmarkStart w:id="21" w:name="_Toc516262951"/>
+      <w:bookmarkStart w:id="22" w:name="_Toc516600886"/>
       <w:r>
         <w:t>Diagramme de cas d'utilisation</w:t>
       </w:r>
-      <w:bookmarkEnd w:id="21"/>
+      <w:bookmarkEnd w:id="22"/>
     </w:p>
     <w:p>
       <w:r>
@@ -3998,7 +4230,7 @@
                     </pic:cNvPicPr>
                   </pic:nvPicPr>
                   <pic:blipFill>
-                    <a:blip r:embed="rId29">
+                    <a:blip r:embed="rId33">
                       <a:extLst>
                         <a:ext uri="{28A0092B-C50C-407E-A947-70E740481C1C}">
                           <a14:useLocalDpi xmlns:a14="http://schemas.microsoft.com/office/drawing/2010/main" val="0"/>
@@ -4034,12 +4266,12 @@
       <w:pPr>
         <w:pStyle w:val="Titre3"/>
       </w:pPr>
-      <w:bookmarkStart w:id="22" w:name="_Toc516262952"/>
+      <w:bookmarkStart w:id="23" w:name="_Toc516600887"/>
       <w:r>
         <w:lastRenderedPageBreak/>
         <w:t>Diagramme de séquences</w:t>
       </w:r>
-      <w:bookmarkEnd w:id="22"/>
+      <w:bookmarkEnd w:id="23"/>
     </w:p>
     <w:p>
       <w:pPr>
@@ -7355,6 +7587,18 @@
       <w:color w:val="3E3E67" w:themeColor="accent1" w:themeShade="BF"/>
     </w:rPr>
   </w:style>
+  <w:style w:type="character" w:styleId="Mentionnonrsolue">
+    <w:name w:val="Unresolved Mention"/>
+    <w:basedOn w:val="Policepardfaut"/>
+    <w:uiPriority w:val="99"/>
+    <w:semiHidden/>
+    <w:unhideWhenUsed/>
+    <w:rsid w:val="00801F39"/>
+    <w:rPr>
+      <w:color w:val="605E5C"/>
+      <w:shd w:val="clear" w:color="auto" w:fill="E1DFDD"/>
+    </w:rPr>
+  </w:style>
 </w:styles>
 </file>
 
@@ -7469,7 +7713,7 @@
     <w:charset w:val="00"/>
     <w:family w:val="roman"/>
     <w:pitch w:val="variable"/>
-    <w:sig w:usb0="E0002AFF" w:usb1="C0007843" w:usb2="00000009" w:usb3="00000000" w:csb0="000001FF" w:csb1="00000000"/>
+    <w:sig w:usb0="E0002EFF" w:usb1="C000785B" w:usb2="00000009" w:usb3="00000000" w:csb0="000001FF" w:csb1="00000000"/>
   </w:font>
   <w:font w:name="Georgia">
     <w:panose1 w:val="02040502050405020303"/>
@@ -7525,14 +7769,14 @@
     <w:charset w:val="00"/>
     <w:family w:val="swiss"/>
     <w:pitch w:val="variable"/>
-    <w:sig w:usb0="E0002AFF" w:usb1="4000ACFF" w:usb2="00000001" w:usb3="00000000" w:csb0="000001FF" w:csb1="00000000"/>
+    <w:sig w:usb0="E0002AFF" w:usb1="C000247B" w:usb2="00000009" w:usb3="00000000" w:csb0="000001FF" w:csb1="00000000"/>
   </w:font>
   <w:font w:name="Calibri Light">
     <w:panose1 w:val="020F0302020204030204"/>
     <w:charset w:val="00"/>
     <w:family w:val="swiss"/>
     <w:pitch w:val="variable"/>
-    <w:sig w:usb0="A0002AEF" w:usb1="4000207B" w:usb2="00000000" w:usb3="00000000" w:csb0="000001FF" w:csb1="00000000"/>
+    <w:sig w:usb0="E0002AFF" w:usb1="C000247B" w:usb2="00000009" w:usb3="00000000" w:csb0="000001FF" w:csb1="00000000"/>
   </w:font>
 </w:fonts>
 </file>
@@ -7555,6 +7799,7 @@
   <w:rsids>
     <w:rsidRoot w:val="00801869"/>
     <w:rsid w:val="002305A4"/>
+    <w:rsid w:val="004C4727"/>
     <w:rsid w:val="00531E2A"/>
     <w:rsid w:val="00734487"/>
     <w:rsid w:val="007B638B"/>
@@ -8438,15 +8683,6 @@
 </file>
 
 <file path=customXml/item2.xml><?xml version="1.0" encoding="utf-8"?>
-<?mso-contentType ?>
-<FormTemplates xmlns="http://schemas.microsoft.com/sharepoint/v3/contenttype/forms">
-  <Display>DocumentLibraryForm</Display>
-  <Edit>AssetEditForm</Edit>
-  <New>DocumentLibraryForm</New>
-</FormTemplates>
-</file>
-
-<file path=customXml/item3.xml><?xml version="1.0" encoding="utf-8"?>
 <outs:outSpaceData xmlns:outs="http://schemas.microsoft.com/office/2009/outspace/metadata">
   <outs:relatedDates/>
   <outs:relatedDocuments/>
@@ -8454,6 +8690,15 @@
   <propertyMetadataList xmlns="http://schemas.microsoft.com/office/2009/outspace/metadata"/>
   <outs:corruptMetadataWasLost/>
 </outs:outSpaceData>
+</file>
+
+<file path=customXml/item3.xml><?xml version="1.0" encoding="utf-8"?>
+<?mso-contentType ?>
+<FormTemplates xmlns="http://schemas.microsoft.com/sharepoint/v3/contenttype/forms">
+  <Display>DocumentLibraryForm</Display>
+  <Edit>AssetEditForm</Edit>
+  <New>DocumentLibraryForm</New>
+</FormTemplates>
 </file>
 
 <file path=customXml/item4.xml><?xml version="1.0" encoding="utf-8"?>
@@ -8469,6 +8714,14 @@
 </file>
 
 <file path=customXml/itemProps2.xml><?xml version="1.0" encoding="utf-8"?>
+<ds:datastoreItem xmlns:ds="http://schemas.openxmlformats.org/officeDocument/2006/customXml" ds:itemID="{BB12CF13-A6E2-4B52-A065-C287D308AFEB}">
+  <ds:schemaRefs>
+    <ds:schemaRef ds:uri="http://schemas.microsoft.com/office/2009/outspace/metadata"/>
+  </ds:schemaRefs>
+</ds:datastoreItem>
+</file>
+
+<file path=customXml/itemProps3.xml><?xml version="1.0" encoding="utf-8"?>
 <ds:datastoreItem xmlns:ds="http://schemas.openxmlformats.org/officeDocument/2006/customXml" ds:itemID="{8699E2F0-4D94-4FA1-8C22-FA477918B5DD}">
   <ds:schemaRefs>
     <ds:schemaRef ds:uri="http://schemas.microsoft.com/sharepoint/v3/contenttype/forms"/>
@@ -8476,16 +8729,8 @@
 </ds:datastoreItem>
 </file>
 
-<file path=customXml/itemProps3.xml><?xml version="1.0" encoding="utf-8"?>
-<ds:datastoreItem xmlns:ds="http://schemas.openxmlformats.org/officeDocument/2006/customXml" ds:itemID="{BB12CF13-A6E2-4B52-A065-C287D308AFEB}">
-  <ds:schemaRefs>
-    <ds:schemaRef ds:uri="http://schemas.microsoft.com/office/2009/outspace/metadata"/>
-  </ds:schemaRefs>
-</ds:datastoreItem>
-</file>
-
 <file path=customXml/itemProps4.xml><?xml version="1.0" encoding="utf-8"?>
-<ds:datastoreItem xmlns:ds="http://schemas.openxmlformats.org/officeDocument/2006/customXml" ds:itemID="{F27871A5-2D11-40A6-8A2E-AA8B52861C9F}">
+<ds:datastoreItem xmlns:ds="http://schemas.openxmlformats.org/officeDocument/2006/customXml" ds:itemID="{1C4D8748-B47B-479E-B5B1-67C5E2C484AC}">
   <ds:schemaRefs>
     <ds:schemaRef ds:uri="http://schemas.openxmlformats.org/officeDocument/2006/bibliography"/>
   </ds:schemaRefs>

</xml_diff>